<commit_message>
doc(planTest): Réadapter le plan de test sur la fonctionnalité de la persistance MySQL
[30MIN][DONE]

Modifier le fichier puisque certaines méthodes ne reflétait pas le vrai nom dans le code. En créant ces plan de test je n'avais pas encore accès au code, donc je mettais ce que je croyais.
</commit_message>
<xml_diff>
--- a/doc/plan_test/E-P_Test-TeixeiraSottile-MySQL-PlanTest.docx
+++ b/doc/plan_test/E-P_Test-TeixeiraSottile-MySQL-PlanTest.docx
@@ -29,33 +29,11 @@
         </w:rPr>
         <w:t xml:space="preserve"> </w:t>
       </w:r>
-      <w:proofErr w:type="spellStart"/>
       <w:r>
         <w:rPr>
           <w:lang w:val="fr-CH"/>
         </w:rPr>
-        <w:t>cicd</w:t>
-      </w:r>
-      <w:proofErr w:type="spellEnd"/>
-      <w:r>
-        <w:rPr>
-          <w:lang w:val="fr-CH"/>
-        </w:rPr>
-        <w:t>-</w:t>
-      </w:r>
-      <w:proofErr w:type="spellStart"/>
-      <w:r>
-        <w:rPr>
-          <w:lang w:val="fr-CH"/>
-        </w:rPr>
-        <w:t>todo</w:t>
-      </w:r>
-      <w:proofErr w:type="spellEnd"/>
-      <w:r>
-        <w:rPr>
-          <w:lang w:val="fr-CH"/>
-        </w:rPr>
-        <w:t>-app</w:t>
+        <w:t>cicd-todo-app</w:t>
       </w:r>
       <w:r>
         <w:rPr>
@@ -170,21 +148,7 @@
         <w:rPr>
           <w:lang w:val="fr-CH"/>
         </w:rPr>
-        <w:t>Insertion d’un nouvel enregistrement (</w:t>
-      </w:r>
-      <w:proofErr w:type="spellStart"/>
-      <w:r>
-        <w:rPr>
-          <w:lang w:val="fr-CH"/>
-        </w:rPr>
-        <w:t>todo</w:t>
-      </w:r>
-      <w:proofErr w:type="spellEnd"/>
-      <w:r>
-        <w:rPr>
-          <w:lang w:val="fr-CH"/>
-        </w:rPr>
-        <w:t>, utilisateur, etc.)</w:t>
+        <w:t>Insertion d’un nouvel enregistrement (todo, utilisateur, etc.)</w:t>
       </w:r>
     </w:p>
     <w:p>
@@ -469,15 +433,7 @@
           <w:bCs/>
           <w:lang w:val="fr-CH"/>
         </w:rPr>
-        <w:t>C</w:t>
-      </w:r>
-      <w:r>
-        <w:rPr>
-          <w:b/>
-          <w:bCs/>
-          <w:lang w:val="fr-CH"/>
-        </w:rPr>
-        <w:t>as particuliers</w:t>
+        <w:t>Cas particuliers</w:t>
       </w:r>
     </w:p>
     <w:p>
@@ -553,21 +509,7 @@
         <w:rPr>
           <w:lang w:val="fr-CH"/>
         </w:rPr>
-        <w:t xml:space="preserve">Types non conformes (string à la place d’un </w:t>
-      </w:r>
-      <w:proofErr w:type="spellStart"/>
-      <w:r>
-        <w:rPr>
-          <w:lang w:val="fr-CH"/>
-        </w:rPr>
-        <w:t>int</w:t>
-      </w:r>
-      <w:proofErr w:type="spellEnd"/>
-      <w:r>
-        <w:rPr>
-          <w:lang w:val="fr-CH"/>
-        </w:rPr>
-        <w:t>)</w:t>
+        <w:t>Types non conformes (string à la place d’un int)</w:t>
       </w:r>
     </w:p>
     <w:p>
@@ -730,35 +672,7 @@
         <w:rPr>
           <w:lang w:val="fr-CH"/>
         </w:rPr>
-        <w:t xml:space="preserve">Outils de test : </w:t>
-      </w:r>
-      <w:proofErr w:type="spellStart"/>
-      <w:r>
-        <w:rPr>
-          <w:lang w:val="fr-CH"/>
-        </w:rPr>
-        <w:t>Jest</w:t>
-      </w:r>
-      <w:proofErr w:type="spellEnd"/>
-      <w:r>
-        <w:rPr>
-          <w:lang w:val="fr-CH"/>
-        </w:rPr>
-        <w:t xml:space="preserve"> (unitaires), </w:t>
-      </w:r>
-      <w:proofErr w:type="spellStart"/>
-      <w:r>
-        <w:rPr>
-          <w:lang w:val="fr-CH"/>
-        </w:rPr>
-        <w:t>Cypress</w:t>
-      </w:r>
-      <w:proofErr w:type="spellEnd"/>
-      <w:r>
-        <w:rPr>
-          <w:lang w:val="fr-CH"/>
-        </w:rPr>
-        <w:t xml:space="preserve"> (E2E), Scénarios manuels (UAT)</w:t>
+        <w:t>Outils de test : Jest (unitaires), Cypress (E2E), Scénarios manuels (UAT)</w:t>
       </w:r>
     </w:p>
     <w:p>
@@ -804,19 +718,11 @@
           <w:lang w:val="fr-CH"/>
         </w:rPr>
       </w:pPr>
-      <w:proofErr w:type="spellStart"/>
       <w:r>
         <w:rPr>
           <w:lang w:val="fr-CH"/>
         </w:rPr>
-        <w:t>Todo</w:t>
-      </w:r>
-      <w:proofErr w:type="spellEnd"/>
-      <w:r>
-        <w:rPr>
-          <w:lang w:val="fr-CH"/>
-        </w:rPr>
-        <w:t xml:space="preserve"> existant :</w:t>
+        <w:t>Todo existant :</w:t>
       </w:r>
     </w:p>
     <w:p>
@@ -852,16 +758,8 @@
         <w:rPr>
           <w:lang w:val="fr-CH"/>
         </w:rPr>
-        <w:t xml:space="preserve">Titre : Test </w:t>
+        <w:t>Titre : Test todo</w:t>
       </w:r>
-      <w:proofErr w:type="spellStart"/>
-      <w:r>
-        <w:rPr>
-          <w:lang w:val="fr-CH"/>
-        </w:rPr>
-        <w:t>todo</w:t>
-      </w:r>
-      <w:proofErr w:type="spellEnd"/>
     </w:p>
     <w:p>
       <w:pPr>
@@ -880,14 +778,12 @@
         </w:rPr>
         <w:t xml:space="preserve">Statut : </w:t>
       </w:r>
-      <w:proofErr w:type="spellStart"/>
       <w:r>
         <w:rPr>
           <w:lang w:val="fr-CH"/>
         </w:rPr>
         <w:t>todo</w:t>
       </w:r>
-      <w:proofErr w:type="spellEnd"/>
     </w:p>
     <w:p>
       <w:pPr>
@@ -922,21 +818,7 @@
         <w:rPr>
           <w:lang w:val="fr-CH"/>
         </w:rPr>
-        <w:t xml:space="preserve">Nouveau </w:t>
-      </w:r>
-      <w:proofErr w:type="spellStart"/>
-      <w:r>
-        <w:rPr>
-          <w:lang w:val="fr-CH"/>
-        </w:rPr>
-        <w:t>todo</w:t>
-      </w:r>
-      <w:proofErr w:type="spellEnd"/>
-      <w:r>
-        <w:rPr>
-          <w:lang w:val="fr-CH"/>
-        </w:rPr>
-        <w:t xml:space="preserve"> :</w:t>
+        <w:t>Nouveau todo :</w:t>
       </w:r>
     </w:p>
     <w:p>
@@ -954,16 +836,8 @@
         <w:rPr>
           <w:lang w:val="fr-CH"/>
         </w:rPr>
-        <w:t xml:space="preserve">Titre : New </w:t>
+        <w:t>Titre : New todo</w:t>
       </w:r>
-      <w:proofErr w:type="spellStart"/>
-      <w:r>
-        <w:rPr>
-          <w:lang w:val="fr-CH"/>
-        </w:rPr>
-        <w:t>todo</w:t>
-      </w:r>
-      <w:proofErr w:type="spellEnd"/>
     </w:p>
     <w:p>
       <w:pPr>
@@ -982,14 +856,12 @@
         </w:rPr>
         <w:t xml:space="preserve">Statut : </w:t>
       </w:r>
-      <w:proofErr w:type="spellStart"/>
       <w:r>
         <w:rPr>
           <w:lang w:val="fr-CH"/>
         </w:rPr>
         <w:t>todo</w:t>
       </w:r>
-      <w:proofErr w:type="spellEnd"/>
     </w:p>
     <w:p>
       <w:pPr>
@@ -1038,14 +910,12 @@
         </w:rPr>
         <w:t xml:space="preserve">New </w:t>
       </w:r>
-      <w:proofErr w:type="spellStart"/>
       <w:r>
         <w:rPr>
           <w:lang w:val="fr-CH"/>
         </w:rPr>
         <w:t>todo</w:t>
       </w:r>
-      <w:proofErr w:type="spellEnd"/>
     </w:p>
     <w:p>
       <w:pPr>
@@ -1062,16 +932,8 @@
         <w:rPr>
           <w:lang w:val="fr-CH"/>
         </w:rPr>
-        <w:t xml:space="preserve">Nouveau statut : </w:t>
+        <w:t>Nouveau statut : done</w:t>
       </w:r>
-      <w:proofErr w:type="spellStart"/>
-      <w:r>
-        <w:rPr>
-          <w:lang w:val="fr-CH"/>
-        </w:rPr>
-        <w:t>done</w:t>
-      </w:r>
-      <w:proofErr w:type="spellEnd"/>
     </w:p>
     <w:p>
       <w:pPr>
@@ -1124,21 +986,7 @@
         <w:rPr>
           <w:lang w:val="fr-CH"/>
         </w:rPr>
-        <w:t>Statut invalide (ex. "</w:t>
-      </w:r>
-      <w:proofErr w:type="spellStart"/>
-      <w:r>
-        <w:rPr>
-          <w:lang w:val="fr-CH"/>
-        </w:rPr>
-        <w:t>asdf</w:t>
-      </w:r>
-      <w:proofErr w:type="spellEnd"/>
-      <w:r>
-        <w:rPr>
-          <w:lang w:val="fr-CH"/>
-        </w:rPr>
-        <w:t>")</w:t>
+        <w:t>Statut invalide (ex. "asdf")</w:t>
       </w:r>
     </w:p>
     <w:p>
@@ -1347,27 +1195,7 @@
           <w:szCs w:val="22"/>
           <w:lang w:eastAsia="en-US"/>
         </w:rPr>
-        <w:t xml:space="preserve"> : </w:t>
-      </w:r>
-      <w:proofErr w:type="spellStart"/>
-      <w:r>
-        <w:rPr>
-          <w:rFonts w:asciiTheme="majorHAnsi" w:eastAsiaTheme="minorEastAsia" w:hAnsiTheme="majorHAnsi" w:cstheme="minorBidi"/>
-          <w:sz w:val="22"/>
-          <w:szCs w:val="22"/>
-          <w:lang w:eastAsia="en-US"/>
-        </w:rPr>
-        <w:t>createTodo</w:t>
-      </w:r>
-      <w:proofErr w:type="spellEnd"/>
-      <w:r>
-        <w:rPr>
-          <w:rFonts w:asciiTheme="majorHAnsi" w:eastAsiaTheme="minorEastAsia" w:hAnsiTheme="majorHAnsi" w:cstheme="minorBidi"/>
-          <w:sz w:val="22"/>
-          <w:szCs w:val="22"/>
-          <w:lang w:eastAsia="en-US"/>
-        </w:rPr>
-        <w:t>(data) insère correctement un enregistrement dans MySQL.</w:t>
+        <w:t xml:space="preserve"> : createTodo(data) insère correctement un enregistrement dans MySQL.</w:t>
       </w:r>
     </w:p>
     <w:p>
@@ -1393,52 +1221,8 @@
           <w:szCs w:val="22"/>
           <w:lang w:eastAsia="en-US"/>
         </w:rPr>
-        <w:t>TC_U302</w:t>
+        <w:t>TC_U30</w:t>
       </w:r>
-      <w:r>
-        <w:rPr>
-          <w:rFonts w:asciiTheme="majorHAnsi" w:eastAsiaTheme="minorEastAsia" w:hAnsiTheme="majorHAnsi" w:cstheme="minorBidi"/>
-          <w:sz w:val="22"/>
-          <w:szCs w:val="22"/>
-          <w:lang w:eastAsia="en-US"/>
-        </w:rPr>
-        <w:t xml:space="preserve"> : </w:t>
-      </w:r>
-      <w:proofErr w:type="spellStart"/>
-      <w:r>
-        <w:rPr>
-          <w:rFonts w:asciiTheme="majorHAnsi" w:eastAsiaTheme="minorEastAsia" w:hAnsiTheme="majorHAnsi" w:cstheme="minorBidi"/>
-          <w:sz w:val="22"/>
-          <w:szCs w:val="22"/>
-          <w:lang w:eastAsia="en-US"/>
-        </w:rPr>
-        <w:t>getTodoById</w:t>
-      </w:r>
-      <w:proofErr w:type="spellEnd"/>
-      <w:r>
-        <w:rPr>
-          <w:rFonts w:asciiTheme="majorHAnsi" w:eastAsiaTheme="minorEastAsia" w:hAnsiTheme="majorHAnsi" w:cstheme="minorBidi"/>
-          <w:sz w:val="22"/>
-          <w:szCs w:val="22"/>
-          <w:lang w:eastAsia="en-US"/>
-        </w:rPr>
-        <w:t>(id) renvoie les données correspondant à l’ID.</w:t>
-      </w:r>
-    </w:p>
-    <w:p>
-      <w:pPr>
-        <w:pStyle w:val="NormalWeb"/>
-        <w:numPr>
-          <w:ilvl w:val="1"/>
-          <w:numId w:val="18"/>
-        </w:numPr>
-        <w:rPr>
-          <w:rFonts w:asciiTheme="majorHAnsi" w:eastAsiaTheme="minorEastAsia" w:hAnsiTheme="majorHAnsi" w:cstheme="minorBidi"/>
-          <w:sz w:val="22"/>
-          <w:szCs w:val="22"/>
-          <w:lang w:eastAsia="en-US"/>
-        </w:rPr>
-      </w:pPr>
       <w:r>
         <w:rPr>
           <w:rFonts w:asciiTheme="majorHAnsi" w:eastAsiaTheme="minorEastAsia" w:hAnsiTheme="majorHAnsi" w:cstheme="minorBidi"/>
@@ -1448,7 +1232,7 @@
           <w:szCs w:val="22"/>
           <w:lang w:eastAsia="en-US"/>
         </w:rPr>
-        <w:t>TC_U303</w:t>
+        <w:t>2</w:t>
       </w:r>
       <w:r>
         <w:rPr>
@@ -1459,8 +1243,6 @@
         </w:rPr>
         <w:t xml:space="preserve"> : </w:t>
       </w:r>
-      <w:proofErr w:type="spellStart"/>
-      <w:proofErr w:type="gramStart"/>
       <w:r>
         <w:rPr>
           <w:rFonts w:asciiTheme="majorHAnsi" w:eastAsiaTheme="minorEastAsia" w:hAnsiTheme="majorHAnsi" w:cstheme="minorBidi"/>
@@ -1468,9 +1250,8 @@
           <w:szCs w:val="22"/>
           <w:lang w:eastAsia="en-US"/>
         </w:rPr>
-        <w:t>updateTodo</w:t>
+        <w:t>edit</w:t>
       </w:r>
-      <w:proofErr w:type="spellEnd"/>
       <w:r>
         <w:rPr>
           <w:rFonts w:asciiTheme="majorHAnsi" w:eastAsiaTheme="minorEastAsia" w:hAnsiTheme="majorHAnsi" w:cstheme="minorBidi"/>
@@ -1478,9 +1259,8 @@
           <w:szCs w:val="22"/>
           <w:lang w:eastAsia="en-US"/>
         </w:rPr>
-        <w:t>(</w:t>
+        <w:t>Todo(data) modifie l</w:t>
       </w:r>
-      <w:proofErr w:type="gramEnd"/>
       <w:r>
         <w:rPr>
           <w:rFonts w:asciiTheme="majorHAnsi" w:eastAsiaTheme="minorEastAsia" w:hAnsiTheme="majorHAnsi" w:cstheme="minorBidi"/>
@@ -1488,7 +1268,16 @@
           <w:szCs w:val="22"/>
           <w:lang w:eastAsia="en-US"/>
         </w:rPr>
-        <w:t>id, data) modifie les valeurs en base.</w:t>
+        <w:t>’état de la tâche (ToDo, Done)</w:t>
+      </w:r>
+      <w:r>
+        <w:rPr>
+          <w:rFonts w:asciiTheme="majorHAnsi" w:eastAsiaTheme="minorEastAsia" w:hAnsiTheme="majorHAnsi" w:cstheme="minorBidi"/>
+          <w:sz w:val="22"/>
+          <w:szCs w:val="22"/>
+          <w:lang w:eastAsia="en-US"/>
+        </w:rPr>
+        <w:t>.</w:t>
       </w:r>
     </w:p>
     <w:p>
@@ -1514,64 +1303,8 @@
           <w:szCs w:val="22"/>
           <w:lang w:eastAsia="en-US"/>
         </w:rPr>
-        <w:lastRenderedPageBreak/>
-        <w:t>TC_U304</w:t>
+        <w:t>TC_U30</w:t>
       </w:r>
-      <w:r>
-        <w:rPr>
-          <w:rFonts w:asciiTheme="majorHAnsi" w:eastAsiaTheme="minorEastAsia" w:hAnsiTheme="majorHAnsi" w:cstheme="minorBidi"/>
-          <w:sz w:val="22"/>
-          <w:szCs w:val="22"/>
-          <w:lang w:eastAsia="en-US"/>
-        </w:rPr>
-        <w:t xml:space="preserve"> : </w:t>
-      </w:r>
-      <w:proofErr w:type="spellStart"/>
-      <w:proofErr w:type="gramStart"/>
-      <w:r>
-        <w:rPr>
-          <w:rFonts w:asciiTheme="majorHAnsi" w:eastAsiaTheme="minorEastAsia" w:hAnsiTheme="majorHAnsi" w:cstheme="minorBidi"/>
-          <w:sz w:val="22"/>
-          <w:szCs w:val="22"/>
-          <w:lang w:eastAsia="en-US"/>
-        </w:rPr>
-        <w:t>updateTodo</w:t>
-      </w:r>
-      <w:proofErr w:type="spellEnd"/>
-      <w:r>
-        <w:rPr>
-          <w:rFonts w:asciiTheme="majorHAnsi" w:eastAsiaTheme="minorEastAsia" w:hAnsiTheme="majorHAnsi" w:cstheme="minorBidi"/>
-          <w:sz w:val="22"/>
-          <w:szCs w:val="22"/>
-          <w:lang w:eastAsia="en-US"/>
-        </w:rPr>
-        <w:t>(</w:t>
-      </w:r>
-      <w:proofErr w:type="gramEnd"/>
-      <w:r>
-        <w:rPr>
-          <w:rFonts w:asciiTheme="majorHAnsi" w:eastAsiaTheme="minorEastAsia" w:hAnsiTheme="majorHAnsi" w:cstheme="minorBidi"/>
-          <w:sz w:val="22"/>
-          <w:szCs w:val="22"/>
-          <w:lang w:eastAsia="en-US"/>
-        </w:rPr>
-        <w:t>id, data) renvoie une erreur si l’ID est inexistant.</w:t>
-      </w:r>
-    </w:p>
-    <w:p>
-      <w:pPr>
-        <w:pStyle w:val="NormalWeb"/>
-        <w:numPr>
-          <w:ilvl w:val="1"/>
-          <w:numId w:val="18"/>
-        </w:numPr>
-        <w:rPr>
-          <w:rFonts w:asciiTheme="majorHAnsi" w:eastAsiaTheme="minorEastAsia" w:hAnsiTheme="majorHAnsi" w:cstheme="minorBidi"/>
-          <w:sz w:val="22"/>
-          <w:szCs w:val="22"/>
-          <w:lang w:eastAsia="en-US"/>
-        </w:rPr>
-      </w:pPr>
       <w:r>
         <w:rPr>
           <w:rFonts w:asciiTheme="majorHAnsi" w:eastAsiaTheme="minorEastAsia" w:hAnsiTheme="majorHAnsi" w:cstheme="minorBidi"/>
@@ -1581,7 +1314,7 @@
           <w:szCs w:val="22"/>
           <w:lang w:eastAsia="en-US"/>
         </w:rPr>
-        <w:t>TC_U305</w:t>
+        <w:t>3</w:t>
       </w:r>
       <w:r>
         <w:rPr>
@@ -1590,9 +1323,8 @@
           <w:szCs w:val="22"/>
           <w:lang w:eastAsia="en-US"/>
         </w:rPr>
-        <w:t xml:space="preserve"> : </w:t>
+        <w:t xml:space="preserve"> : deleteTodo(id) supprime </w:t>
       </w:r>
-      <w:proofErr w:type="spellStart"/>
       <w:r>
         <w:rPr>
           <w:rFonts w:asciiTheme="majorHAnsi" w:eastAsiaTheme="minorEastAsia" w:hAnsiTheme="majorHAnsi" w:cstheme="minorBidi"/>
@@ -1600,9 +1332,8 @@
           <w:szCs w:val="22"/>
           <w:lang w:eastAsia="en-US"/>
         </w:rPr>
-        <w:t>deleteTodo</w:t>
+        <w:t>la tâche</w:t>
       </w:r>
-      <w:proofErr w:type="spellEnd"/>
       <w:r>
         <w:rPr>
           <w:rFonts w:asciiTheme="majorHAnsi" w:eastAsiaTheme="minorEastAsia" w:hAnsiTheme="majorHAnsi" w:cstheme="minorBidi"/>
@@ -1610,7 +1341,7 @@
           <w:szCs w:val="22"/>
           <w:lang w:eastAsia="en-US"/>
         </w:rPr>
-        <w:t>(id) supprime correctement l’entrée.</w:t>
+        <w:t>.</w:t>
       </w:r>
     </w:p>
     <w:p>
@@ -1636,7 +1367,19 @@
           <w:szCs w:val="22"/>
           <w:lang w:eastAsia="en-US"/>
         </w:rPr>
-        <w:t>TC_U306</w:t>
+        <w:lastRenderedPageBreak/>
+        <w:t>TC_U30</w:t>
+      </w:r>
+      <w:r>
+        <w:rPr>
+          <w:rFonts w:asciiTheme="majorHAnsi" w:eastAsiaTheme="minorEastAsia" w:hAnsiTheme="majorHAnsi" w:cstheme="minorBidi"/>
+          <w:b/>
+          <w:bCs/>
+          <w:sz w:val="22"/>
+          <w:szCs w:val="22"/>
+          <w:lang w:eastAsia="en-US"/>
+        </w:rPr>
+        <w:t>4</w:t>
       </w:r>
       <w:r>
         <w:rPr>
@@ -1647,7 +1390,6 @@
         </w:rPr>
         <w:t xml:space="preserve"> : </w:t>
       </w:r>
-      <w:proofErr w:type="spellStart"/>
       <w:r>
         <w:rPr>
           <w:rFonts w:asciiTheme="majorHAnsi" w:eastAsiaTheme="minorEastAsia" w:hAnsiTheme="majorHAnsi" w:cstheme="minorBidi"/>
@@ -1655,9 +1397,8 @@
           <w:szCs w:val="22"/>
           <w:lang w:eastAsia="en-US"/>
         </w:rPr>
-        <w:t>deleteTodo</w:t>
+        <w:t>createUser</w:t>
       </w:r>
-      <w:proofErr w:type="spellEnd"/>
       <w:r>
         <w:rPr>
           <w:rFonts w:asciiTheme="majorHAnsi" w:eastAsiaTheme="minorEastAsia" w:hAnsiTheme="majorHAnsi" w:cstheme="minorBidi"/>
@@ -1665,7 +1406,107 @@
           <w:szCs w:val="22"/>
           <w:lang w:eastAsia="en-US"/>
         </w:rPr>
-        <w:t>(id) renvoie une erreur si l’ID n’existe pas.</w:t>
+        <w:t>(</w:t>
+      </w:r>
+      <w:r>
+        <w:rPr>
+          <w:rFonts w:asciiTheme="majorHAnsi" w:eastAsiaTheme="minorEastAsia" w:hAnsiTheme="majorHAnsi" w:cstheme="minorBidi"/>
+          <w:sz w:val="22"/>
+          <w:szCs w:val="22"/>
+          <w:lang w:eastAsia="en-US"/>
+        </w:rPr>
+        <w:t>data</w:t>
+      </w:r>
+      <w:r>
+        <w:rPr>
+          <w:rFonts w:asciiTheme="majorHAnsi" w:eastAsiaTheme="minorEastAsia" w:hAnsiTheme="majorHAnsi" w:cstheme="minorBidi"/>
+          <w:sz w:val="22"/>
+          <w:szCs w:val="22"/>
+          <w:lang w:eastAsia="en-US"/>
+        </w:rPr>
+        <w:t xml:space="preserve">) </w:t>
+      </w:r>
+      <w:r>
+        <w:rPr>
+          <w:rFonts w:asciiTheme="majorHAnsi" w:eastAsiaTheme="minorEastAsia" w:hAnsiTheme="majorHAnsi" w:cstheme="minorBidi"/>
+          <w:sz w:val="22"/>
+          <w:szCs w:val="22"/>
+          <w:lang w:eastAsia="en-US"/>
+        </w:rPr>
+        <w:t>créer un utilisateur</w:t>
+      </w:r>
+      <w:r>
+        <w:rPr>
+          <w:rFonts w:asciiTheme="majorHAnsi" w:eastAsiaTheme="minorEastAsia" w:hAnsiTheme="majorHAnsi" w:cstheme="minorBidi"/>
+          <w:sz w:val="22"/>
+          <w:szCs w:val="22"/>
+          <w:lang w:eastAsia="en-US"/>
+        </w:rPr>
+        <w:t>.</w:t>
+      </w:r>
+    </w:p>
+    <w:p>
+      <w:pPr>
+        <w:pStyle w:val="NormalWeb"/>
+        <w:numPr>
+          <w:ilvl w:val="1"/>
+          <w:numId w:val="18"/>
+        </w:numPr>
+        <w:rPr>
+          <w:rFonts w:asciiTheme="majorHAnsi" w:eastAsiaTheme="minorEastAsia" w:hAnsiTheme="majorHAnsi" w:cstheme="minorBidi"/>
+          <w:sz w:val="22"/>
+          <w:szCs w:val="22"/>
+          <w:lang w:eastAsia="en-US"/>
+        </w:rPr>
+      </w:pPr>
+      <w:r>
+        <w:rPr>
+          <w:rFonts w:asciiTheme="majorHAnsi" w:eastAsiaTheme="minorEastAsia" w:hAnsiTheme="majorHAnsi" w:cstheme="minorBidi"/>
+          <w:b/>
+          <w:bCs/>
+          <w:sz w:val="22"/>
+          <w:szCs w:val="22"/>
+          <w:lang w:eastAsia="en-US"/>
+        </w:rPr>
+        <w:t>TC_U30</w:t>
+      </w:r>
+      <w:r>
+        <w:rPr>
+          <w:rFonts w:asciiTheme="majorHAnsi" w:eastAsiaTheme="minorEastAsia" w:hAnsiTheme="majorHAnsi" w:cstheme="minorBidi"/>
+          <w:b/>
+          <w:bCs/>
+          <w:sz w:val="22"/>
+          <w:szCs w:val="22"/>
+          <w:lang w:eastAsia="en-US"/>
+        </w:rPr>
+        <w:t>5</w:t>
+      </w:r>
+      <w:r>
+        <w:rPr>
+          <w:rFonts w:asciiTheme="majorHAnsi" w:eastAsiaTheme="minorEastAsia" w:hAnsiTheme="majorHAnsi" w:cstheme="minorBidi"/>
+          <w:sz w:val="22"/>
+          <w:szCs w:val="22"/>
+          <w:lang w:eastAsia="en-US"/>
+        </w:rPr>
+        <w:t xml:space="preserve"> : editUser(id) </w:t>
+      </w:r>
+      <w:r>
+        <w:rPr>
+          <w:rFonts w:asciiTheme="majorHAnsi" w:eastAsiaTheme="minorEastAsia" w:hAnsiTheme="majorHAnsi" w:cstheme="minorBidi"/>
+          <w:sz w:val="22"/>
+          <w:szCs w:val="22"/>
+          <w:lang w:eastAsia="en-US"/>
+        </w:rPr>
+        <w:t>modifie les informations d’un utilisateur</w:t>
+      </w:r>
+      <w:r>
+        <w:rPr>
+          <w:rFonts w:asciiTheme="majorHAnsi" w:eastAsiaTheme="minorEastAsia" w:hAnsiTheme="majorHAnsi" w:cstheme="minorBidi"/>
+          <w:sz w:val="22"/>
+          <w:szCs w:val="22"/>
+          <w:lang w:eastAsia="en-US"/>
+        </w:rPr>
+        <w:t>.</w:t>
       </w:r>
     </w:p>
     <w:p>
@@ -1795,27 +1636,7 @@
           <w:szCs w:val="22"/>
           <w:lang w:eastAsia="en-US"/>
         </w:rPr>
-        <w:t xml:space="preserve"> : Création d’un </w:t>
-      </w:r>
-      <w:proofErr w:type="spellStart"/>
-      <w:r>
-        <w:rPr>
-          <w:rFonts w:asciiTheme="majorHAnsi" w:eastAsiaTheme="minorEastAsia" w:hAnsiTheme="majorHAnsi" w:cstheme="minorBidi"/>
-          <w:sz w:val="22"/>
-          <w:szCs w:val="22"/>
-          <w:lang w:eastAsia="en-US"/>
-        </w:rPr>
-        <w:t>todo</w:t>
-      </w:r>
-      <w:proofErr w:type="spellEnd"/>
-      <w:r>
-        <w:rPr>
-          <w:rFonts w:asciiTheme="majorHAnsi" w:eastAsiaTheme="minorEastAsia" w:hAnsiTheme="majorHAnsi" w:cstheme="minorBidi"/>
-          <w:sz w:val="22"/>
-          <w:szCs w:val="22"/>
-          <w:lang w:eastAsia="en-US"/>
-        </w:rPr>
-        <w:t xml:space="preserve"> → vérification en base (SELECT).</w:t>
+        <w:t xml:space="preserve"> : Création d’un todo → vérification en base (SELECT).</w:t>
       </w:r>
     </w:p>
     <w:p>
@@ -1850,27 +1671,7 @@
           <w:szCs w:val="22"/>
           <w:lang w:eastAsia="en-US"/>
         </w:rPr>
-        <w:t xml:space="preserve"> : Affichage des </w:t>
-      </w:r>
-      <w:proofErr w:type="spellStart"/>
-      <w:r>
-        <w:rPr>
-          <w:rFonts w:asciiTheme="majorHAnsi" w:eastAsiaTheme="minorEastAsia" w:hAnsiTheme="majorHAnsi" w:cstheme="minorBidi"/>
-          <w:sz w:val="22"/>
-          <w:szCs w:val="22"/>
-          <w:lang w:eastAsia="en-US"/>
-        </w:rPr>
-        <w:t>todos</w:t>
-      </w:r>
-      <w:proofErr w:type="spellEnd"/>
-      <w:r>
-        <w:rPr>
-          <w:rFonts w:asciiTheme="majorHAnsi" w:eastAsiaTheme="minorEastAsia" w:hAnsiTheme="majorHAnsi" w:cstheme="minorBidi"/>
-          <w:sz w:val="22"/>
-          <w:szCs w:val="22"/>
-          <w:lang w:eastAsia="en-US"/>
-        </w:rPr>
-        <w:t xml:space="preserve"> → cohérence avec le contenu réel MySQL.</w:t>
+        <w:t xml:space="preserve"> : Affichage des todos → cohérence avec le contenu réel MySQL.</w:t>
       </w:r>
     </w:p>
     <w:p>
@@ -1905,27 +1706,7 @@
           <w:szCs w:val="22"/>
           <w:lang w:eastAsia="en-US"/>
         </w:rPr>
-        <w:t xml:space="preserve"> : Modification d’un </w:t>
-      </w:r>
-      <w:proofErr w:type="spellStart"/>
-      <w:r>
-        <w:rPr>
-          <w:rFonts w:asciiTheme="majorHAnsi" w:eastAsiaTheme="minorEastAsia" w:hAnsiTheme="majorHAnsi" w:cstheme="minorBidi"/>
-          <w:sz w:val="22"/>
-          <w:szCs w:val="22"/>
-          <w:lang w:eastAsia="en-US"/>
-        </w:rPr>
-        <w:t>todo</w:t>
-      </w:r>
-      <w:proofErr w:type="spellEnd"/>
-      <w:r>
-        <w:rPr>
-          <w:rFonts w:asciiTheme="majorHAnsi" w:eastAsiaTheme="minorEastAsia" w:hAnsiTheme="majorHAnsi" w:cstheme="minorBidi"/>
-          <w:sz w:val="22"/>
-          <w:szCs w:val="22"/>
-          <w:lang w:eastAsia="en-US"/>
-        </w:rPr>
-        <w:t xml:space="preserve"> → modification visible dans MySQL.</w:t>
+        <w:t xml:space="preserve"> : Modification d’un todo → modification visible dans MySQL.</w:t>
       </w:r>
     </w:p>
     <w:p>
@@ -1960,27 +1741,7 @@
           <w:szCs w:val="22"/>
           <w:lang w:eastAsia="en-US"/>
         </w:rPr>
-        <w:t xml:space="preserve"> : Suppression d’un </w:t>
-      </w:r>
-      <w:proofErr w:type="spellStart"/>
-      <w:r>
-        <w:rPr>
-          <w:rFonts w:asciiTheme="majorHAnsi" w:eastAsiaTheme="minorEastAsia" w:hAnsiTheme="majorHAnsi" w:cstheme="minorBidi"/>
-          <w:sz w:val="22"/>
-          <w:szCs w:val="22"/>
-          <w:lang w:eastAsia="en-US"/>
-        </w:rPr>
-        <w:t>todo</w:t>
-      </w:r>
-      <w:proofErr w:type="spellEnd"/>
-      <w:r>
-        <w:rPr>
-          <w:rFonts w:asciiTheme="majorHAnsi" w:eastAsiaTheme="minorEastAsia" w:hAnsiTheme="majorHAnsi" w:cstheme="minorBidi"/>
-          <w:sz w:val="22"/>
-          <w:szCs w:val="22"/>
-          <w:lang w:eastAsia="en-US"/>
-        </w:rPr>
-        <w:t xml:space="preserve"> → ligne supprimée de MySQL.</w:t>
+        <w:t xml:space="preserve"> : Suppression d’un todo → ligne supprimée de MySQL.</w:t>
       </w:r>
     </w:p>
     <w:p>
@@ -2245,8 +2006,8 @@
       <w:tblGrid>
         <w:gridCol w:w="1103"/>
         <w:gridCol w:w="1028"/>
-        <w:gridCol w:w="2484"/>
-        <w:gridCol w:w="3516"/>
+        <w:gridCol w:w="2797"/>
+        <w:gridCol w:w="3203"/>
         <w:gridCol w:w="1266"/>
       </w:tblGrid>
       <w:tr>
@@ -2295,7 +2056,7 @@
         </w:tc>
         <w:tc>
           <w:tcPr>
-            <w:tcW w:w="0" w:type="auto"/>
+            <w:tcW w:w="2797" w:type="dxa"/>
             <w:hideMark/>
           </w:tcPr>
           <w:p>
@@ -2315,7 +2076,7 @@
         </w:tc>
         <w:tc>
           <w:tcPr>
-            <w:tcW w:w="0" w:type="auto"/>
+            <w:tcW w:w="3203" w:type="dxa"/>
             <w:hideMark/>
           </w:tcPr>
           <w:p>
@@ -2404,7 +2165,7 @@
         </w:tc>
         <w:tc>
           <w:tcPr>
-            <w:tcW w:w="0" w:type="auto"/>
+            <w:tcW w:w="2797" w:type="dxa"/>
             <w:hideMark/>
           </w:tcPr>
           <w:p>
@@ -2422,23 +2183,13 @@
                 <w:bCs/>
                 <w:lang w:val="fr-CH"/>
               </w:rPr>
-              <w:t xml:space="preserve">Création d’un </w:t>
+              <w:t>Création d’un todo</w:t>
             </w:r>
-            <w:proofErr w:type="spellStart"/>
-            <w:r>
-              <w:rPr>
-                <w:b/>
-                <w:bCs/>
-                <w:lang w:val="fr-CH"/>
-              </w:rPr>
-              <w:t>todo</w:t>
-            </w:r>
-            <w:proofErr w:type="spellEnd"/>
           </w:p>
         </w:tc>
         <w:tc>
           <w:tcPr>
-            <w:tcW w:w="0" w:type="auto"/>
+            <w:tcW w:w="3203" w:type="dxa"/>
             <w:hideMark/>
           </w:tcPr>
           <w:p>
@@ -2456,25 +2207,7 @@
                 <w:bCs/>
                 <w:lang w:val="fr-CH"/>
               </w:rPr>
-              <w:t xml:space="preserve">Le </w:t>
-            </w:r>
-            <w:proofErr w:type="spellStart"/>
-            <w:r>
-              <w:rPr>
-                <w:b/>
-                <w:bCs/>
-                <w:lang w:val="fr-CH"/>
-              </w:rPr>
-              <w:t>todo</w:t>
-            </w:r>
-            <w:proofErr w:type="spellEnd"/>
-            <w:r>
-              <w:rPr>
-                <w:b/>
-                <w:bCs/>
-                <w:lang w:val="fr-CH"/>
-              </w:rPr>
-              <w:t xml:space="preserve"> est présent dans MySQL</w:t>
+              <w:t>Le todo est présent dans MySQL</w:t>
             </w:r>
           </w:p>
         </w:tc>
@@ -2550,7 +2283,7 @@
         </w:tc>
         <w:tc>
           <w:tcPr>
-            <w:tcW w:w="0" w:type="auto"/>
+            <w:tcW w:w="2797" w:type="dxa"/>
             <w:hideMark/>
           </w:tcPr>
           <w:p>
@@ -2568,13 +2301,21 @@
                 <w:bCs/>
                 <w:lang w:val="fr-CH"/>
               </w:rPr>
-              <w:t>Lecture par ID</w:t>
+              <w:t xml:space="preserve">Modification </w:t>
+            </w:r>
+            <w:r>
+              <w:rPr>
+                <w:b/>
+                <w:bCs/>
+                <w:lang w:val="fr-CH"/>
+              </w:rPr>
+              <w:t>d’un todo</w:t>
             </w:r>
           </w:p>
         </w:tc>
         <w:tc>
           <w:tcPr>
-            <w:tcW w:w="0" w:type="auto"/>
+            <w:tcW w:w="3203" w:type="dxa"/>
             <w:hideMark/>
           </w:tcPr>
           <w:p>
@@ -2592,7 +2333,7 @@
                 <w:bCs/>
                 <w:lang w:val="fr-CH"/>
               </w:rPr>
-              <w:t>Les données renvoyées sont correctes</w:t>
+              <w:t>Les nouvelles valeurs sont enregistrées</w:t>
             </w:r>
           </w:p>
         </w:tc>
@@ -2671,7 +2412,7 @@
         </w:tc>
         <w:tc>
           <w:tcPr>
-            <w:tcW w:w="0" w:type="auto"/>
+            <w:tcW w:w="2797" w:type="dxa"/>
             <w:hideMark/>
           </w:tcPr>
           <w:p>
@@ -2689,13 +2430,21 @@
                 <w:bCs/>
                 <w:lang w:val="fr-CH"/>
               </w:rPr>
-              <w:t>Modification réussie</w:t>
+              <w:t>Suppression</w:t>
+            </w:r>
+            <w:r>
+              <w:rPr>
+                <w:b/>
+                <w:bCs/>
+                <w:lang w:val="fr-CH"/>
+              </w:rPr>
+              <w:t xml:space="preserve"> d’un todo</w:t>
             </w:r>
           </w:p>
         </w:tc>
         <w:tc>
           <w:tcPr>
-            <w:tcW w:w="0" w:type="auto"/>
+            <w:tcW w:w="3203" w:type="dxa"/>
             <w:hideMark/>
           </w:tcPr>
           <w:p>
@@ -2713,7 +2462,23 @@
                 <w:bCs/>
                 <w:lang w:val="fr-CH"/>
               </w:rPr>
-              <w:t>Les nouvelles valeurs sont enregistrées</w:t>
+              <w:t>L</w:t>
+            </w:r>
+            <w:r>
+              <w:rPr>
+                <w:b/>
+                <w:bCs/>
+                <w:lang w:val="fr-CH"/>
+              </w:rPr>
+              <w:t>e todo</w:t>
+            </w:r>
+            <w:r>
+              <w:rPr>
+                <w:b/>
+                <w:bCs/>
+                <w:lang w:val="fr-CH"/>
+              </w:rPr>
+              <w:t xml:space="preserve"> est supprimée en base</w:t>
             </w:r>
           </w:p>
         </w:tc>
@@ -2789,7 +2554,7 @@
         </w:tc>
         <w:tc>
           <w:tcPr>
-            <w:tcW w:w="0" w:type="auto"/>
+            <w:tcW w:w="2797" w:type="dxa"/>
             <w:hideMark/>
           </w:tcPr>
           <w:p>
@@ -2807,13 +2572,13 @@
                 <w:bCs/>
                 <w:lang w:val="fr-CH"/>
               </w:rPr>
-              <w:t>Modification ID inexistant</w:t>
+              <w:t>Création d’un utilisateur</w:t>
             </w:r>
           </w:p>
         </w:tc>
         <w:tc>
           <w:tcPr>
-            <w:tcW w:w="0" w:type="auto"/>
+            <w:tcW w:w="3203" w:type="dxa"/>
             <w:hideMark/>
           </w:tcPr>
           <w:p>
@@ -2831,7 +2596,7 @@
                 <w:bCs/>
                 <w:lang w:val="fr-CH"/>
               </w:rPr>
-              <w:t>Erreur appropriée</w:t>
+              <w:t>L’utilisateur est créé en base</w:t>
             </w:r>
           </w:p>
         </w:tc>
@@ -2910,7 +2675,7 @@
         </w:tc>
         <w:tc>
           <w:tcPr>
-            <w:tcW w:w="0" w:type="auto"/>
+            <w:tcW w:w="2797" w:type="dxa"/>
             <w:hideMark/>
           </w:tcPr>
           <w:p>
@@ -2928,13 +2693,13 @@
                 <w:bCs/>
                 <w:lang w:val="fr-CH"/>
               </w:rPr>
-              <w:t>Suppression</w:t>
+              <w:t>Modification d’un utilisateur</w:t>
             </w:r>
           </w:p>
         </w:tc>
         <w:tc>
           <w:tcPr>
-            <w:tcW w:w="0" w:type="auto"/>
+            <w:tcW w:w="3203" w:type="dxa"/>
             <w:hideMark/>
           </w:tcPr>
           <w:p>
@@ -2952,7 +2717,39 @@
                 <w:bCs/>
                 <w:lang w:val="fr-CH"/>
               </w:rPr>
-              <w:t>L’entrée est supprimée en base</w:t>
+              <w:t>L</w:t>
+            </w:r>
+            <w:r>
+              <w:rPr>
+                <w:b/>
+                <w:bCs/>
+                <w:lang w:val="fr-CH"/>
+              </w:rPr>
+              <w:t>es nouvelles valeurs de l’</w:t>
+            </w:r>
+            <w:r>
+              <w:rPr>
+                <w:b/>
+                <w:bCs/>
+                <w:lang w:val="fr-CH"/>
+              </w:rPr>
+              <w:t>utilisateur</w:t>
+            </w:r>
+            <w:r>
+              <w:rPr>
+                <w:b/>
+                <w:bCs/>
+                <w:lang w:val="fr-CH"/>
+              </w:rPr>
+              <w:t xml:space="preserve"> sont enregistrées en base</w:t>
+            </w:r>
+            <w:r>
+              <w:rPr>
+                <w:b/>
+                <w:bCs/>
+                <w:lang w:val="fr-CH"/>
+              </w:rPr>
+              <w:t>.</w:t>
             </w:r>
           </w:p>
         </w:tc>
@@ -2998,246 +2795,7 @@
               <w:rPr>
                 <w:lang w:val="fr-CH"/>
               </w:rPr>
-              <w:t>TC_U306</w:t>
-            </w:r>
-          </w:p>
-        </w:tc>
-        <w:tc>
-          <w:tcPr>
-            <w:tcW w:w="0" w:type="auto"/>
-            <w:hideMark/>
-          </w:tcPr>
-          <w:p>
-            <w:pPr>
-              <w:cnfStyle w:val="000000000000" w:firstRow="0" w:lastRow="0" w:firstColumn="0" w:lastColumn="0" w:oddVBand="0" w:evenVBand="0" w:oddHBand="0" w:evenHBand="0" w:firstRowFirstColumn="0" w:firstRowLastColumn="0" w:lastRowFirstColumn="0" w:lastRowLastColumn="0"/>
-              <w:rPr>
-                <w:b/>
-                <w:bCs/>
-                <w:lang w:val="fr-CH"/>
-              </w:rPr>
-            </w:pPr>
-            <w:r>
-              <w:rPr>
-                <w:b/>
-                <w:bCs/>
-                <w:lang w:val="fr-CH"/>
-              </w:rPr>
-              <w:t>Unitaire</w:t>
-            </w:r>
-          </w:p>
-        </w:tc>
-        <w:tc>
-          <w:tcPr>
-            <w:tcW w:w="0" w:type="auto"/>
-            <w:hideMark/>
-          </w:tcPr>
-          <w:p>
-            <w:pPr>
-              <w:cnfStyle w:val="000000000000" w:firstRow="0" w:lastRow="0" w:firstColumn="0" w:lastColumn="0" w:oddVBand="0" w:evenVBand="0" w:oddHBand="0" w:evenHBand="0" w:firstRowFirstColumn="0" w:firstRowLastColumn="0" w:lastRowFirstColumn="0" w:lastRowLastColumn="0"/>
-              <w:rPr>
-                <w:b/>
-                <w:bCs/>
-                <w:lang w:val="fr-CH"/>
-              </w:rPr>
-            </w:pPr>
-            <w:r>
-              <w:rPr>
-                <w:b/>
-                <w:bCs/>
-                <w:lang w:val="fr-CH"/>
-              </w:rPr>
-              <w:t>Suppression ID inexistant</w:t>
-            </w:r>
-          </w:p>
-        </w:tc>
-        <w:tc>
-          <w:tcPr>
-            <w:tcW w:w="0" w:type="auto"/>
-            <w:hideMark/>
-          </w:tcPr>
-          <w:p>
-            <w:pPr>
-              <w:cnfStyle w:val="000000000000" w:firstRow="0" w:lastRow="0" w:firstColumn="0" w:lastColumn="0" w:oddVBand="0" w:evenVBand="0" w:oddHBand="0" w:evenHBand="0" w:firstRowFirstColumn="0" w:firstRowLastColumn="0" w:lastRowFirstColumn="0" w:lastRowLastColumn="0"/>
-              <w:rPr>
-                <w:b/>
-                <w:bCs/>
-                <w:lang w:val="fr-CH"/>
-              </w:rPr>
-            </w:pPr>
-            <w:r>
-              <w:rPr>
-                <w:b/>
-                <w:bCs/>
-                <w:lang w:val="fr-CH"/>
-              </w:rPr>
-              <w:t>Erreur appropriée</w:t>
-            </w:r>
-          </w:p>
-        </w:tc>
-        <w:tc>
-          <w:tcPr>
-            <w:tcW w:w="0" w:type="auto"/>
-            <w:hideMark/>
-          </w:tcPr>
-          <w:p>
-            <w:pPr>
-              <w:cnfStyle w:val="000000000000" w:firstRow="0" w:lastRow="0" w:firstColumn="0" w:lastColumn="0" w:oddVBand="0" w:evenVBand="0" w:oddHBand="0" w:evenHBand="0" w:firstRowFirstColumn="0" w:firstRowLastColumn="0" w:lastRowFirstColumn="0" w:lastRowLastColumn="0"/>
-              <w:rPr>
-                <w:b/>
-                <w:bCs/>
-                <w:lang w:val="fr-CH"/>
-              </w:rPr>
-            </w:pPr>
-            <w:r>
-              <w:rPr>
-                <w:b/>
-                <w:bCs/>
-                <w:lang w:val="fr-CH"/>
-              </w:rPr>
-              <w:t>Dev</w:t>
-            </w:r>
-          </w:p>
-        </w:tc>
-      </w:tr>
-      <w:tr>
-        <w:trPr>
-          <w:cnfStyle w:val="000000100000" w:firstRow="0" w:lastRow="0" w:firstColumn="0" w:lastColumn="0" w:oddVBand="0" w:evenVBand="0" w:oddHBand="1" w:evenHBand="0" w:firstRowFirstColumn="0" w:firstRowLastColumn="0" w:lastRowFirstColumn="0" w:lastRowLastColumn="0"/>
-        </w:trPr>
-        <w:tc>
-          <w:tcPr>
-            <w:cnfStyle w:val="001000000000" w:firstRow="0" w:lastRow="0" w:firstColumn="1" w:lastColumn="0" w:oddVBand="0" w:evenVBand="0" w:oddHBand="0" w:evenHBand="0" w:firstRowFirstColumn="0" w:firstRowLastColumn="0" w:lastRowFirstColumn="0" w:lastRowLastColumn="0"/>
-            <w:tcW w:w="0" w:type="auto"/>
-            <w:hideMark/>
-          </w:tcPr>
-          <w:p>
-            <w:pPr>
-              <w:rPr>
-                <w:lang w:val="fr-CH"/>
-              </w:rPr>
-            </w:pPr>
-            <w:r>
-              <w:rPr>
-                <w:lang w:val="fr-CH"/>
-              </w:rPr>
               <w:t>TC_E301</w:t>
-            </w:r>
-          </w:p>
-        </w:tc>
-        <w:tc>
-          <w:tcPr>
-            <w:tcW w:w="0" w:type="auto"/>
-            <w:hideMark/>
-          </w:tcPr>
-          <w:p>
-            <w:pPr>
-              <w:cnfStyle w:val="000000100000" w:firstRow="0" w:lastRow="0" w:firstColumn="0" w:lastColumn="0" w:oddVBand="0" w:evenVBand="0" w:oddHBand="1" w:evenHBand="0" w:firstRowFirstColumn="0" w:firstRowLastColumn="0" w:lastRowFirstColumn="0" w:lastRowLastColumn="0"/>
-              <w:rPr>
-                <w:b/>
-                <w:bCs/>
-                <w:lang w:val="fr-CH"/>
-              </w:rPr>
-            </w:pPr>
-            <w:r>
-              <w:rPr>
-                <w:b/>
-                <w:bCs/>
-                <w:lang w:val="fr-CH"/>
-              </w:rPr>
-              <w:t>E2E</w:t>
-            </w:r>
-          </w:p>
-        </w:tc>
-        <w:tc>
-          <w:tcPr>
-            <w:tcW w:w="0" w:type="auto"/>
-            <w:hideMark/>
-          </w:tcPr>
-          <w:p>
-            <w:pPr>
-              <w:cnfStyle w:val="000000100000" w:firstRow="0" w:lastRow="0" w:firstColumn="0" w:lastColumn="0" w:oddVBand="0" w:evenVBand="0" w:oddHBand="1" w:evenHBand="0" w:firstRowFirstColumn="0" w:firstRowLastColumn="0" w:lastRowFirstColumn="0" w:lastRowLastColumn="0"/>
-              <w:rPr>
-                <w:b/>
-                <w:bCs/>
-                <w:lang w:val="fr-CH"/>
-              </w:rPr>
-            </w:pPr>
-            <w:r>
-              <w:rPr>
-                <w:b/>
-                <w:bCs/>
-                <w:lang w:val="fr-CH"/>
-              </w:rPr>
-              <w:t>Création via le front</w:t>
-            </w:r>
-          </w:p>
-        </w:tc>
-        <w:tc>
-          <w:tcPr>
-            <w:tcW w:w="0" w:type="auto"/>
-            <w:hideMark/>
-          </w:tcPr>
-          <w:p>
-            <w:pPr>
-              <w:cnfStyle w:val="000000100000" w:firstRow="0" w:lastRow="0" w:firstColumn="0" w:lastColumn="0" w:oddVBand="0" w:evenVBand="0" w:oddHBand="1" w:evenHBand="0" w:firstRowFirstColumn="0" w:firstRowLastColumn="0" w:lastRowFirstColumn="0" w:lastRowLastColumn="0"/>
-              <w:rPr>
-                <w:b/>
-                <w:bCs/>
-                <w:lang w:val="fr-CH"/>
-              </w:rPr>
-            </w:pPr>
-            <w:r>
-              <w:rPr>
-                <w:b/>
-                <w:bCs/>
-                <w:lang w:val="fr-CH"/>
-              </w:rPr>
-              <w:t>Enregistrement visible dans MySQL</w:t>
-            </w:r>
-          </w:p>
-        </w:tc>
-        <w:tc>
-          <w:tcPr>
-            <w:tcW w:w="0" w:type="auto"/>
-            <w:hideMark/>
-          </w:tcPr>
-          <w:p>
-            <w:pPr>
-              <w:cnfStyle w:val="000000100000" w:firstRow="0" w:lastRow="0" w:firstColumn="0" w:lastColumn="0" w:oddVBand="0" w:evenVBand="0" w:oddHBand="1" w:evenHBand="0" w:firstRowFirstColumn="0" w:firstRowLastColumn="0" w:lastRowFirstColumn="0" w:lastRowLastColumn="0"/>
-              <w:rPr>
-                <w:b/>
-                <w:bCs/>
-                <w:lang w:val="fr-CH"/>
-              </w:rPr>
-            </w:pPr>
-            <w:r>
-              <w:rPr>
-                <w:b/>
-                <w:bCs/>
-                <w:lang w:val="fr-CH"/>
-              </w:rPr>
-              <w:t>QA</w:t>
-            </w:r>
-          </w:p>
-        </w:tc>
-      </w:tr>
-      <w:tr>
-        <w:tc>
-          <w:tcPr>
-            <w:cnfStyle w:val="001000000000" w:firstRow="0" w:lastRow="0" w:firstColumn="1" w:lastColumn="0" w:oddVBand="0" w:evenVBand="0" w:oddHBand="0" w:evenHBand="0" w:firstRowFirstColumn="0" w:firstRowLastColumn="0" w:lastRowFirstColumn="0" w:lastRowLastColumn="0"/>
-            <w:tcW w:w="0" w:type="auto"/>
-            <w:hideMark/>
-          </w:tcPr>
-          <w:p>
-            <w:pPr>
-              <w:rPr>
-                <w:lang w:val="fr-CH"/>
-              </w:rPr>
-            </w:pPr>
-            <w:r>
-              <w:rPr>
-                <w:lang w:val="fr-CH"/>
-              </w:rPr>
-              <w:t>TC_E302</w:t>
             </w:r>
           </w:p>
         </w:tc>
@@ -3267,7 +2825,7 @@
         </w:tc>
         <w:tc>
           <w:tcPr>
-            <w:tcW w:w="0" w:type="auto"/>
+            <w:tcW w:w="2797" w:type="dxa"/>
             <w:hideMark/>
           </w:tcPr>
           <w:p>
@@ -3285,13 +2843,13 @@
                 <w:bCs/>
                 <w:lang w:val="fr-CH"/>
               </w:rPr>
-              <w:t>Consultation</w:t>
+              <w:t>Création via le front</w:t>
             </w:r>
           </w:p>
         </w:tc>
         <w:tc>
           <w:tcPr>
-            <w:tcW w:w="0" w:type="auto"/>
+            <w:tcW w:w="3203" w:type="dxa"/>
             <w:hideMark/>
           </w:tcPr>
           <w:p>
@@ -3309,7 +2867,7 @@
                 <w:bCs/>
                 <w:lang w:val="fr-CH"/>
               </w:rPr>
-              <w:t>Données cohérentes avec MySQL</w:t>
+              <w:t>Enregistrement visible dans MySQL</w:t>
             </w:r>
           </w:p>
         </w:tc>
@@ -3358,7 +2916,7 @@
               <w:rPr>
                 <w:lang w:val="fr-CH"/>
               </w:rPr>
-              <w:t>TC_E303</w:t>
+              <w:t>TC_E302</w:t>
             </w:r>
           </w:p>
         </w:tc>
@@ -3388,7 +2946,7 @@
         </w:tc>
         <w:tc>
           <w:tcPr>
-            <w:tcW w:w="0" w:type="auto"/>
+            <w:tcW w:w="2797" w:type="dxa"/>
             <w:hideMark/>
           </w:tcPr>
           <w:p>
@@ -3406,13 +2964,13 @@
                 <w:bCs/>
                 <w:lang w:val="fr-CH"/>
               </w:rPr>
-              <w:t>Modification via front</w:t>
+              <w:t>Consultation</w:t>
             </w:r>
           </w:p>
         </w:tc>
         <w:tc>
           <w:tcPr>
-            <w:tcW w:w="0" w:type="auto"/>
+            <w:tcW w:w="3203" w:type="dxa"/>
             <w:hideMark/>
           </w:tcPr>
           <w:p>
@@ -3430,7 +2988,7 @@
                 <w:bCs/>
                 <w:lang w:val="fr-CH"/>
               </w:rPr>
-              <w:t>Changement visible en base</w:t>
+              <w:t>Données cohérentes avec MySQL</w:t>
             </w:r>
           </w:p>
         </w:tc>
@@ -3476,7 +3034,7 @@
               <w:rPr>
                 <w:lang w:val="fr-CH"/>
               </w:rPr>
-              <w:t>TC_E304</w:t>
+              <w:t>TC_E303</w:t>
             </w:r>
           </w:p>
         </w:tc>
@@ -3506,7 +3064,7 @@
         </w:tc>
         <w:tc>
           <w:tcPr>
-            <w:tcW w:w="0" w:type="auto"/>
+            <w:tcW w:w="2797" w:type="dxa"/>
             <w:hideMark/>
           </w:tcPr>
           <w:p>
@@ -3524,13 +3082,13 @@
                 <w:bCs/>
                 <w:lang w:val="fr-CH"/>
               </w:rPr>
-              <w:t>Suppression via front</w:t>
+              <w:t>Modification via front</w:t>
             </w:r>
           </w:p>
         </w:tc>
         <w:tc>
           <w:tcPr>
-            <w:tcW w:w="0" w:type="auto"/>
+            <w:tcW w:w="3203" w:type="dxa"/>
             <w:hideMark/>
           </w:tcPr>
           <w:p>
@@ -3548,7 +3106,7 @@
                 <w:bCs/>
                 <w:lang w:val="fr-CH"/>
               </w:rPr>
-              <w:t>Ligne supprimée</w:t>
+              <w:t>Changement visible en base</w:t>
             </w:r>
           </w:p>
         </w:tc>
@@ -3597,8 +3155,7 @@
               <w:rPr>
                 <w:lang w:val="fr-CH"/>
               </w:rPr>
-              <w:lastRenderedPageBreak/>
-              <w:t>TC_E305</w:t>
+              <w:t>TC_E304</w:t>
             </w:r>
           </w:p>
         </w:tc>
@@ -3628,7 +3185,7 @@
         </w:tc>
         <w:tc>
           <w:tcPr>
-            <w:tcW w:w="0" w:type="auto"/>
+            <w:tcW w:w="2797" w:type="dxa"/>
             <w:hideMark/>
           </w:tcPr>
           <w:p>
@@ -3646,13 +3203,13 @@
                 <w:bCs/>
                 <w:lang w:val="fr-CH"/>
               </w:rPr>
-              <w:t>Création invalide</w:t>
+              <w:t>Suppression via front</w:t>
             </w:r>
           </w:p>
         </w:tc>
         <w:tc>
           <w:tcPr>
-            <w:tcW w:w="0" w:type="auto"/>
+            <w:tcW w:w="3203" w:type="dxa"/>
             <w:hideMark/>
           </w:tcPr>
           <w:p>
@@ -3670,7 +3227,7 @@
                 <w:bCs/>
                 <w:lang w:val="fr-CH"/>
               </w:rPr>
-              <w:t>Message d’erreur + aucune insertion</w:t>
+              <w:t>Ligne supprimée</w:t>
             </w:r>
           </w:p>
         </w:tc>
@@ -3716,7 +3273,256 @@
               <w:rPr>
                 <w:lang w:val="fr-CH"/>
               </w:rPr>
+              <w:t>TC_E305</w:t>
+            </w:r>
+          </w:p>
+        </w:tc>
+        <w:tc>
+          <w:tcPr>
+            <w:tcW w:w="0" w:type="auto"/>
+            <w:hideMark/>
+          </w:tcPr>
+          <w:p>
+            <w:pPr>
+              <w:cnfStyle w:val="000000000000" w:firstRow="0" w:lastRow="0" w:firstColumn="0" w:lastColumn="0" w:oddVBand="0" w:evenVBand="0" w:oddHBand="0" w:evenHBand="0" w:firstRowFirstColumn="0" w:firstRowLastColumn="0" w:lastRowFirstColumn="0" w:lastRowLastColumn="0"/>
+              <w:rPr>
+                <w:b/>
+                <w:bCs/>
+                <w:lang w:val="fr-CH"/>
+              </w:rPr>
+            </w:pPr>
+            <w:r>
+              <w:rPr>
+                <w:b/>
+                <w:bCs/>
+                <w:lang w:val="fr-CH"/>
+              </w:rPr>
+              <w:t>E2E</w:t>
+            </w:r>
+          </w:p>
+        </w:tc>
+        <w:tc>
+          <w:tcPr>
+            <w:tcW w:w="2797" w:type="dxa"/>
+            <w:hideMark/>
+          </w:tcPr>
+          <w:p>
+            <w:pPr>
+              <w:cnfStyle w:val="000000000000" w:firstRow="0" w:lastRow="0" w:firstColumn="0" w:lastColumn="0" w:oddVBand="0" w:evenVBand="0" w:oddHBand="0" w:evenHBand="0" w:firstRowFirstColumn="0" w:firstRowLastColumn="0" w:lastRowFirstColumn="0" w:lastRowLastColumn="0"/>
+              <w:rPr>
+                <w:b/>
+                <w:bCs/>
+                <w:lang w:val="fr-CH"/>
+              </w:rPr>
+            </w:pPr>
+            <w:r>
+              <w:rPr>
+                <w:b/>
+                <w:bCs/>
+                <w:lang w:val="fr-CH"/>
+              </w:rPr>
+              <w:t>Création invalide</w:t>
+            </w:r>
+          </w:p>
+        </w:tc>
+        <w:tc>
+          <w:tcPr>
+            <w:tcW w:w="3203" w:type="dxa"/>
+            <w:hideMark/>
+          </w:tcPr>
+          <w:p>
+            <w:pPr>
+              <w:cnfStyle w:val="000000000000" w:firstRow="0" w:lastRow="0" w:firstColumn="0" w:lastColumn="0" w:oddVBand="0" w:evenVBand="0" w:oddHBand="0" w:evenHBand="0" w:firstRowFirstColumn="0" w:firstRowLastColumn="0" w:lastRowFirstColumn="0" w:lastRowLastColumn="0"/>
+              <w:rPr>
+                <w:b/>
+                <w:bCs/>
+                <w:lang w:val="fr-CH"/>
+              </w:rPr>
+            </w:pPr>
+            <w:r>
+              <w:rPr>
+                <w:b/>
+                <w:bCs/>
+                <w:lang w:val="fr-CH"/>
+              </w:rPr>
+              <w:t xml:space="preserve">Message d’erreur + aucune </w:t>
+            </w:r>
+            <w:r>
+              <w:rPr>
+                <w:b/>
+                <w:bCs/>
+                <w:lang w:val="fr-CH"/>
+              </w:rPr>
+              <w:lastRenderedPageBreak/>
+              <w:t>insertion</w:t>
+            </w:r>
+          </w:p>
+        </w:tc>
+        <w:tc>
+          <w:tcPr>
+            <w:tcW w:w="0" w:type="auto"/>
+            <w:hideMark/>
+          </w:tcPr>
+          <w:p>
+            <w:pPr>
+              <w:cnfStyle w:val="000000000000" w:firstRow="0" w:lastRow="0" w:firstColumn="0" w:lastColumn="0" w:oddVBand="0" w:evenVBand="0" w:oddHBand="0" w:evenHBand="0" w:firstRowFirstColumn="0" w:firstRowLastColumn="0" w:lastRowFirstColumn="0" w:lastRowLastColumn="0"/>
+              <w:rPr>
+                <w:b/>
+                <w:bCs/>
+                <w:lang w:val="fr-CH"/>
+              </w:rPr>
+            </w:pPr>
+            <w:r>
+              <w:rPr>
+                <w:b/>
+                <w:bCs/>
+                <w:lang w:val="fr-CH"/>
+              </w:rPr>
+              <w:lastRenderedPageBreak/>
+              <w:t>QA</w:t>
+            </w:r>
+          </w:p>
+        </w:tc>
+      </w:tr>
+      <w:tr>
+        <w:trPr>
+          <w:cnfStyle w:val="000000100000" w:firstRow="0" w:lastRow="0" w:firstColumn="0" w:lastColumn="0" w:oddVBand="0" w:evenVBand="0" w:oddHBand="1" w:evenHBand="0" w:firstRowFirstColumn="0" w:firstRowLastColumn="0" w:lastRowFirstColumn="0" w:lastRowLastColumn="0"/>
+        </w:trPr>
+        <w:tc>
+          <w:tcPr>
+            <w:cnfStyle w:val="001000000000" w:firstRow="0" w:lastRow="0" w:firstColumn="1" w:lastColumn="0" w:oddVBand="0" w:evenVBand="0" w:oddHBand="0" w:evenHBand="0" w:firstRowFirstColumn="0" w:firstRowLastColumn="0" w:lastRowFirstColumn="0" w:lastRowLastColumn="0"/>
+            <w:tcW w:w="0" w:type="auto"/>
+            <w:hideMark/>
+          </w:tcPr>
+          <w:p>
+            <w:pPr>
+              <w:rPr>
+                <w:lang w:val="fr-CH"/>
+              </w:rPr>
+            </w:pPr>
+            <w:r>
+              <w:rPr>
+                <w:lang w:val="fr-CH"/>
+              </w:rPr>
               <w:t>TC_A301</w:t>
+            </w:r>
+          </w:p>
+        </w:tc>
+        <w:tc>
+          <w:tcPr>
+            <w:tcW w:w="0" w:type="auto"/>
+            <w:hideMark/>
+          </w:tcPr>
+          <w:p>
+            <w:pPr>
+              <w:cnfStyle w:val="000000100000" w:firstRow="0" w:lastRow="0" w:firstColumn="0" w:lastColumn="0" w:oddVBand="0" w:evenVBand="0" w:oddHBand="1" w:evenHBand="0" w:firstRowFirstColumn="0" w:firstRowLastColumn="0" w:lastRowFirstColumn="0" w:lastRowLastColumn="0"/>
+              <w:rPr>
+                <w:b/>
+                <w:bCs/>
+                <w:lang w:val="fr-CH"/>
+              </w:rPr>
+            </w:pPr>
+            <w:r>
+              <w:rPr>
+                <w:b/>
+                <w:bCs/>
+                <w:lang w:val="fr-CH"/>
+              </w:rPr>
+              <w:t>UAT</w:t>
+            </w:r>
+          </w:p>
+        </w:tc>
+        <w:tc>
+          <w:tcPr>
+            <w:tcW w:w="2797" w:type="dxa"/>
+            <w:hideMark/>
+          </w:tcPr>
+          <w:p>
+            <w:pPr>
+              <w:cnfStyle w:val="000000100000" w:firstRow="0" w:lastRow="0" w:firstColumn="0" w:lastColumn="0" w:oddVBand="0" w:evenVBand="0" w:oddHBand="1" w:evenHBand="0" w:firstRowFirstColumn="0" w:firstRowLastColumn="0" w:lastRowFirstColumn="0" w:lastRowLastColumn="0"/>
+              <w:rPr>
+                <w:b/>
+                <w:bCs/>
+                <w:lang w:val="fr-CH"/>
+              </w:rPr>
+            </w:pPr>
+            <w:r>
+              <w:rPr>
+                <w:b/>
+                <w:bCs/>
+                <w:lang w:val="fr-CH"/>
+              </w:rPr>
+              <w:t>Feedback utilisateur</w:t>
+            </w:r>
+          </w:p>
+        </w:tc>
+        <w:tc>
+          <w:tcPr>
+            <w:tcW w:w="3203" w:type="dxa"/>
+            <w:hideMark/>
+          </w:tcPr>
+          <w:p>
+            <w:pPr>
+              <w:cnfStyle w:val="000000100000" w:firstRow="0" w:lastRow="0" w:firstColumn="0" w:lastColumn="0" w:oddVBand="0" w:evenVBand="0" w:oddHBand="1" w:evenHBand="0" w:firstRowFirstColumn="0" w:firstRowLastColumn="0" w:lastRowFirstColumn="0" w:lastRowLastColumn="0"/>
+              <w:rPr>
+                <w:b/>
+                <w:bCs/>
+                <w:lang w:val="fr-CH"/>
+              </w:rPr>
+            </w:pPr>
+            <w:r>
+              <w:rPr>
+                <w:b/>
+                <w:bCs/>
+                <w:lang w:val="fr-CH"/>
+              </w:rPr>
+              <w:t>Messages clairs</w:t>
+            </w:r>
+          </w:p>
+        </w:tc>
+        <w:tc>
+          <w:tcPr>
+            <w:tcW w:w="0" w:type="auto"/>
+            <w:hideMark/>
+          </w:tcPr>
+          <w:p>
+            <w:pPr>
+              <w:cnfStyle w:val="000000100000" w:firstRow="0" w:lastRow="0" w:firstColumn="0" w:lastColumn="0" w:oddVBand="0" w:evenVBand="0" w:oddHBand="1" w:evenHBand="0" w:firstRowFirstColumn="0" w:firstRowLastColumn="0" w:lastRowFirstColumn="0" w:lastRowLastColumn="0"/>
+              <w:rPr>
+                <w:b/>
+                <w:bCs/>
+                <w:lang w:val="fr-CH"/>
+              </w:rPr>
+            </w:pPr>
+            <w:r>
+              <w:rPr>
+                <w:b/>
+                <w:bCs/>
+                <w:lang w:val="fr-CH"/>
+              </w:rPr>
+              <w:t>Utilisateur</w:t>
+            </w:r>
+          </w:p>
+        </w:tc>
+      </w:tr>
+      <w:tr>
+        <w:tc>
+          <w:tcPr>
+            <w:cnfStyle w:val="001000000000" w:firstRow="0" w:lastRow="0" w:firstColumn="1" w:lastColumn="0" w:oddVBand="0" w:evenVBand="0" w:oddHBand="0" w:evenHBand="0" w:firstRowFirstColumn="0" w:firstRowLastColumn="0" w:lastRowFirstColumn="0" w:lastRowLastColumn="0"/>
+            <w:tcW w:w="0" w:type="auto"/>
+            <w:hideMark/>
+          </w:tcPr>
+          <w:p>
+            <w:pPr>
+              <w:rPr>
+                <w:lang w:val="fr-CH"/>
+              </w:rPr>
+            </w:pPr>
+            <w:r>
+              <w:rPr>
+                <w:lang w:val="fr-CH"/>
+              </w:rPr>
+              <w:t>TC_A302</w:t>
             </w:r>
           </w:p>
         </w:tc>
@@ -3746,133 +3552,12 @@
         </w:tc>
         <w:tc>
           <w:tcPr>
-            <w:tcW w:w="0" w:type="auto"/>
+            <w:tcW w:w="2797" w:type="dxa"/>
             <w:hideMark/>
           </w:tcPr>
           <w:p>
             <w:pPr>
               <w:cnfStyle w:val="000000000000" w:firstRow="0" w:lastRow="0" w:firstColumn="0" w:lastColumn="0" w:oddVBand="0" w:evenVBand="0" w:oddHBand="0" w:evenHBand="0" w:firstRowFirstColumn="0" w:firstRowLastColumn="0" w:lastRowFirstColumn="0" w:lastRowLastColumn="0"/>
-              <w:rPr>
-                <w:b/>
-                <w:bCs/>
-                <w:lang w:val="fr-CH"/>
-              </w:rPr>
-            </w:pPr>
-            <w:r>
-              <w:rPr>
-                <w:b/>
-                <w:bCs/>
-                <w:lang w:val="fr-CH"/>
-              </w:rPr>
-              <w:t>Feedback utilisateur</w:t>
-            </w:r>
-          </w:p>
-        </w:tc>
-        <w:tc>
-          <w:tcPr>
-            <w:tcW w:w="0" w:type="auto"/>
-            <w:hideMark/>
-          </w:tcPr>
-          <w:p>
-            <w:pPr>
-              <w:cnfStyle w:val="000000000000" w:firstRow="0" w:lastRow="0" w:firstColumn="0" w:lastColumn="0" w:oddVBand="0" w:evenVBand="0" w:oddHBand="0" w:evenHBand="0" w:firstRowFirstColumn="0" w:firstRowLastColumn="0" w:lastRowFirstColumn="0" w:lastRowLastColumn="0"/>
-              <w:rPr>
-                <w:b/>
-                <w:bCs/>
-                <w:lang w:val="fr-CH"/>
-              </w:rPr>
-            </w:pPr>
-            <w:r>
-              <w:rPr>
-                <w:b/>
-                <w:bCs/>
-                <w:lang w:val="fr-CH"/>
-              </w:rPr>
-              <w:t>Messages clairs</w:t>
-            </w:r>
-          </w:p>
-        </w:tc>
-        <w:tc>
-          <w:tcPr>
-            <w:tcW w:w="0" w:type="auto"/>
-            <w:hideMark/>
-          </w:tcPr>
-          <w:p>
-            <w:pPr>
-              <w:cnfStyle w:val="000000000000" w:firstRow="0" w:lastRow="0" w:firstColumn="0" w:lastColumn="0" w:oddVBand="0" w:evenVBand="0" w:oddHBand="0" w:evenHBand="0" w:firstRowFirstColumn="0" w:firstRowLastColumn="0" w:lastRowFirstColumn="0" w:lastRowLastColumn="0"/>
-              <w:rPr>
-                <w:b/>
-                <w:bCs/>
-                <w:lang w:val="fr-CH"/>
-              </w:rPr>
-            </w:pPr>
-            <w:r>
-              <w:rPr>
-                <w:b/>
-                <w:bCs/>
-                <w:lang w:val="fr-CH"/>
-              </w:rPr>
-              <w:t>Utilisateur</w:t>
-            </w:r>
-          </w:p>
-        </w:tc>
-      </w:tr>
-      <w:tr>
-        <w:trPr>
-          <w:cnfStyle w:val="000000100000" w:firstRow="0" w:lastRow="0" w:firstColumn="0" w:lastColumn="0" w:oddVBand="0" w:evenVBand="0" w:oddHBand="1" w:evenHBand="0" w:firstRowFirstColumn="0" w:firstRowLastColumn="0" w:lastRowFirstColumn="0" w:lastRowLastColumn="0"/>
-        </w:trPr>
-        <w:tc>
-          <w:tcPr>
-            <w:cnfStyle w:val="001000000000" w:firstRow="0" w:lastRow="0" w:firstColumn="1" w:lastColumn="0" w:oddVBand="0" w:evenVBand="0" w:oddHBand="0" w:evenHBand="0" w:firstRowFirstColumn="0" w:firstRowLastColumn="0" w:lastRowFirstColumn="0" w:lastRowLastColumn="0"/>
-            <w:tcW w:w="0" w:type="auto"/>
-            <w:hideMark/>
-          </w:tcPr>
-          <w:p>
-            <w:pPr>
-              <w:rPr>
-                <w:lang w:val="fr-CH"/>
-              </w:rPr>
-            </w:pPr>
-            <w:r>
-              <w:rPr>
-                <w:lang w:val="fr-CH"/>
-              </w:rPr>
-              <w:t>TC_A302</w:t>
-            </w:r>
-          </w:p>
-        </w:tc>
-        <w:tc>
-          <w:tcPr>
-            <w:tcW w:w="0" w:type="auto"/>
-            <w:hideMark/>
-          </w:tcPr>
-          <w:p>
-            <w:pPr>
-              <w:cnfStyle w:val="000000100000" w:firstRow="0" w:lastRow="0" w:firstColumn="0" w:lastColumn="0" w:oddVBand="0" w:evenVBand="0" w:oddHBand="1" w:evenHBand="0" w:firstRowFirstColumn="0" w:firstRowLastColumn="0" w:lastRowFirstColumn="0" w:lastRowLastColumn="0"/>
-              <w:rPr>
-                <w:b/>
-                <w:bCs/>
-                <w:lang w:val="fr-CH"/>
-              </w:rPr>
-            </w:pPr>
-            <w:r>
-              <w:rPr>
-                <w:b/>
-                <w:bCs/>
-                <w:lang w:val="fr-CH"/>
-              </w:rPr>
-              <w:t>UAT</w:t>
-            </w:r>
-          </w:p>
-        </w:tc>
-        <w:tc>
-          <w:tcPr>
-            <w:tcW w:w="0" w:type="auto"/>
-            <w:hideMark/>
-          </w:tcPr>
-          <w:p>
-            <w:pPr>
-              <w:cnfStyle w:val="000000100000" w:firstRow="0" w:lastRow="0" w:firstColumn="0" w:lastColumn="0" w:oddVBand="0" w:evenVBand="0" w:oddHBand="1" w:evenHBand="0" w:firstRowFirstColumn="0" w:firstRowLastColumn="0" w:lastRowFirstColumn="0" w:lastRowLastColumn="0"/>
               <w:rPr>
                 <w:b/>
                 <w:bCs/>
@@ -3891,12 +3576,12 @@
         </w:tc>
         <w:tc>
           <w:tcPr>
-            <w:tcW w:w="0" w:type="auto"/>
+            <w:tcW w:w="3203" w:type="dxa"/>
             <w:hideMark/>
           </w:tcPr>
           <w:p>
             <w:pPr>
-              <w:cnfStyle w:val="000000100000" w:firstRow="0" w:lastRow="0" w:firstColumn="0" w:lastColumn="0" w:oddVBand="0" w:evenVBand="0" w:oddHBand="1" w:evenHBand="0" w:firstRowFirstColumn="0" w:firstRowLastColumn="0" w:lastRowFirstColumn="0" w:lastRowLastColumn="0"/>
+              <w:cnfStyle w:val="000000000000" w:firstRow="0" w:lastRow="0" w:firstColumn="0" w:lastColumn="0" w:oddVBand="0" w:evenVBand="0" w:oddHBand="0" w:evenHBand="0" w:firstRowFirstColumn="0" w:firstRowLastColumn="0" w:lastRowFirstColumn="0" w:lastRowLastColumn="0"/>
               <w:rPr>
                 <w:b/>
                 <w:bCs/>
@@ -3909,18 +3594,8 @@
                 <w:bCs/>
                 <w:lang w:val="fr-CH"/>
               </w:rPr>
-              <w:t xml:space="preserve">Données retrouvées après </w:t>
+              <w:t>Données retrouvées après reload</w:t>
             </w:r>
-            <w:proofErr w:type="spellStart"/>
-            <w:r>
-              <w:rPr>
-                <w:b/>
-                <w:bCs/>
-                <w:lang w:val="fr-CH"/>
-              </w:rPr>
-              <w:t>reload</w:t>
-            </w:r>
-            <w:proofErr w:type="spellEnd"/>
           </w:p>
         </w:tc>
         <w:tc>
@@ -3930,7 +3605,7 @@
           </w:tcPr>
           <w:p>
             <w:pPr>
-              <w:cnfStyle w:val="000000100000" w:firstRow="0" w:lastRow="0" w:firstColumn="0" w:lastColumn="0" w:oddVBand="0" w:evenVBand="0" w:oddHBand="1" w:evenHBand="0" w:firstRowFirstColumn="0" w:firstRowLastColumn="0" w:lastRowFirstColumn="0" w:lastRowLastColumn="0"/>
+              <w:cnfStyle w:val="000000000000" w:firstRow="0" w:lastRow="0" w:firstColumn="0" w:lastColumn="0" w:oddVBand="0" w:evenVBand="0" w:oddHBand="0" w:evenHBand="0" w:firstRowFirstColumn="0" w:firstRowLastColumn="0" w:lastRowFirstColumn="0" w:lastRowLastColumn="0"/>
               <w:rPr>
                 <w:b/>
                 <w:bCs/>
@@ -20529,15 +20204,6 @@
 </file>
 
 <file path=customXml/item1.xml><?xml version="1.0" encoding="utf-8"?>
-<?mso-contentType ?>
-<FormTemplates xmlns="http://schemas.microsoft.com/sharepoint/v3/contenttype/forms">
-  <Display>DocumentLibraryForm</Display>
-  <Edit>DocumentLibraryForm</Edit>
-  <New>DocumentLibraryForm</New>
-</FormTemplates>
-</file>
-
-<file path=customXml/item2.xml><?xml version="1.0" encoding="utf-8"?>
 <p:properties xmlns:p="http://schemas.microsoft.com/office/2006/metadata/properties" xmlns:xsi="http://www.w3.org/2001/XMLSchema-instance" xmlns:pc="http://schemas.microsoft.com/office/infopath/2007/PartnerControls">
   <documentManagement>
     <TaxCatchAll xmlns="eefa3612-053e-497a-ae76-8a76877f5e22" xsi:nil="true"/>
@@ -20548,11 +20214,16 @@
 </p:properties>
 </file>
 
-<file path=customXml/item3.xml><?xml version="1.0" encoding="utf-8"?>
-<b:Sources xmlns:b="http://schemas.openxmlformats.org/officeDocument/2006/bibliography" xmlns="http://schemas.openxmlformats.org/officeDocument/2006/bibliography" SelectedStyle="/APA.XSL" StyleName="APA"/>
+<file path=customXml/item2.xml><?xml version="1.0" encoding="utf-8"?>
+<?mso-contentType ?>
+<FormTemplates xmlns="http://schemas.microsoft.com/sharepoint/v3/contenttype/forms">
+  <Display>DocumentLibraryForm</Display>
+  <Edit>DocumentLibraryForm</Edit>
+  <New>DocumentLibraryForm</New>
+</FormTemplates>
 </file>
 
-<file path=customXml/item4.xml><?xml version="1.0" encoding="utf-8"?>
+<file path=customXml/item3.xml><?xml version="1.0" encoding="utf-8"?>
 <ct:contentTypeSchema xmlns:ct="http://schemas.microsoft.com/office/2006/metadata/contentType" xmlns:ma="http://schemas.microsoft.com/office/2006/metadata/properties/metaAttributes" ct:_="" ma:_="" ma:contentTypeName="Document" ma:contentTypeID="0x01010080C9F2488912074FB587B9AD9ADAE5BB" ma:contentTypeVersion="11" ma:contentTypeDescription="Crée un document." ma:contentTypeScope="" ma:versionID="a2be162fbe3f4e7426533d26b1680399">
   <xsd:schema xmlns:xsd="http://www.w3.org/2001/XMLSchema" xmlns:xs="http://www.w3.org/2001/XMLSchema" xmlns:p="http://schemas.microsoft.com/office/2006/metadata/properties" xmlns:ns2="b5cf4370-ac38-4b9e-9836-ef6f5df64f24" xmlns:ns3="eefa3612-053e-497a-ae76-8a76877f5e22" targetNamespace="http://schemas.microsoft.com/office/2006/metadata/properties" ma:root="true" ma:fieldsID="9f4499021d7b43c69fca15d3c052133a" ns2:_="" ns3:_="">
     <xsd:import namespace="b5cf4370-ac38-4b9e-9836-ef6f5df64f24"/>
@@ -20747,15 +20418,11 @@
 </ct:contentTypeSchema>
 </file>
 
-<file path=customXml/itemProps1.xml><?xml version="1.0" encoding="utf-8"?>
-<ds:datastoreItem xmlns:ds="http://schemas.openxmlformats.org/officeDocument/2006/customXml" ds:itemID="{0C837B5E-EF8F-48D0-904A-7240EE5FD423}">
-  <ds:schemaRefs>
-    <ds:schemaRef ds:uri="http://schemas.microsoft.com/sharepoint/v3/contenttype/forms"/>
-  </ds:schemaRefs>
-</ds:datastoreItem>
+<file path=customXml/item4.xml><?xml version="1.0" encoding="utf-8"?>
+<b:Sources xmlns:b="http://schemas.openxmlformats.org/officeDocument/2006/bibliography" xmlns="http://schemas.openxmlformats.org/officeDocument/2006/bibliography" SelectedStyle="/APA.XSL" StyleName="APA"/>
 </file>
 
-<file path=customXml/itemProps2.xml><?xml version="1.0" encoding="utf-8"?>
+<file path=customXml/itemProps1.xml><?xml version="1.0" encoding="utf-8"?>
 <ds:datastoreItem xmlns:ds="http://schemas.openxmlformats.org/officeDocument/2006/customXml" ds:itemID="{ACF583FD-5FCD-41F0-B85B-7B8076526DDA}">
   <ds:schemaRefs>
     <ds:schemaRef ds:uri="http://schemas.microsoft.com/office/2006/metadata/properties"/>
@@ -20766,15 +20433,15 @@
 </ds:datastoreItem>
 </file>
 
-<file path=customXml/itemProps3.xml><?xml version="1.0" encoding="utf-8"?>
-<ds:datastoreItem xmlns:ds="http://schemas.openxmlformats.org/officeDocument/2006/customXml" ds:itemID="{EF278816-EC6F-A645-907D-7F25AECB1D4A}">
+<file path=customXml/itemProps2.xml><?xml version="1.0" encoding="utf-8"?>
+<ds:datastoreItem xmlns:ds="http://schemas.openxmlformats.org/officeDocument/2006/customXml" ds:itemID="{0C837B5E-EF8F-48D0-904A-7240EE5FD423}">
   <ds:schemaRefs>
-    <ds:schemaRef ds:uri="http://schemas.openxmlformats.org/officeDocument/2006/bibliography"/>
+    <ds:schemaRef ds:uri="http://schemas.microsoft.com/sharepoint/v3/contenttype/forms"/>
   </ds:schemaRefs>
 </ds:datastoreItem>
 </file>
 
-<file path=customXml/itemProps4.xml><?xml version="1.0" encoding="utf-8"?>
+<file path=customXml/itemProps3.xml><?xml version="1.0" encoding="utf-8"?>
 <ds:datastoreItem xmlns:ds="http://schemas.openxmlformats.org/officeDocument/2006/customXml" ds:itemID="{C549040F-5A85-4B59-9334-2161F972FB3A}">
   <ds:schemaRefs>
     <ds:schemaRef ds:uri="http://schemas.microsoft.com/office/2006/metadata/contentType"/>
@@ -20791,4 +20458,12 @@
     <ds:schemaRef ds:uri="http://schemas.microsoft.com/internal/obd"/>
   </ds:schemaRefs>
 </ds:datastoreItem>
+</file>
+
+<file path=customXml/itemProps4.xml><?xml version="1.0" encoding="utf-8"?>
+<ds:datastoreItem xmlns:ds="http://schemas.openxmlformats.org/officeDocument/2006/customXml" ds:itemID="{EF278816-EC6F-A645-907D-7F25AECB1D4A}">
+  <ds:schemaRefs>
+    <ds:schemaRef ds:uri="http://schemas.openxmlformats.org/officeDocument/2006/bibliography"/>
+  </ds:schemaRefs>
+</ds:datastoreItem>
 </file>
</xml_diff>

<commit_message>
doc(plantest) update des plan de test
[40min][DONE][Test]
</commit_message>
<xml_diff>
--- a/doc/plan_test/E-P_Test-TeixeiraSottile-MySQL-PlanTest.docx
+++ b/doc/plan_test/E-P_Test-TeixeiraSottile-MySQL-PlanTest.docx
@@ -29,33 +29,11 @@
         </w:rPr>
         <w:t xml:space="preserve"> </w:t>
       </w:r>
-      <w:proofErr w:type="spellStart"/>
       <w:r>
         <w:rPr>
           <w:lang w:val="fr-CH"/>
         </w:rPr>
-        <w:t>cicd</w:t>
-      </w:r>
-      <w:proofErr w:type="spellEnd"/>
-      <w:r>
-        <w:rPr>
-          <w:lang w:val="fr-CH"/>
-        </w:rPr>
-        <w:t>-</w:t>
-      </w:r>
-      <w:proofErr w:type="spellStart"/>
-      <w:r>
-        <w:rPr>
-          <w:lang w:val="fr-CH"/>
-        </w:rPr>
-        <w:t>todo</w:t>
-      </w:r>
-      <w:proofErr w:type="spellEnd"/>
-      <w:r>
-        <w:rPr>
-          <w:lang w:val="fr-CH"/>
-        </w:rPr>
-        <w:t>-app</w:t>
+        <w:t>cicd-todo-app</w:t>
       </w:r>
       <w:r>
         <w:rPr>
@@ -170,21 +148,7 @@
         <w:rPr>
           <w:lang w:val="fr-CH"/>
         </w:rPr>
-        <w:t>Insertion d’un nouvel enregistrement (</w:t>
-      </w:r>
-      <w:proofErr w:type="spellStart"/>
-      <w:r>
-        <w:rPr>
-          <w:lang w:val="fr-CH"/>
-        </w:rPr>
-        <w:t>todo</w:t>
-      </w:r>
-      <w:proofErr w:type="spellEnd"/>
-      <w:r>
-        <w:rPr>
-          <w:lang w:val="fr-CH"/>
-        </w:rPr>
-        <w:t>, utilisateur, etc.)</w:t>
+        <w:t>Insertion d’un nouvel enregistrement (todo, utilisateur, etc.)</w:t>
       </w:r>
     </w:p>
     <w:p>
@@ -469,15 +433,7 @@
           <w:bCs/>
           <w:lang w:val="fr-CH"/>
         </w:rPr>
-        <w:t>C</w:t>
-      </w:r>
-      <w:r>
-        <w:rPr>
-          <w:b/>
-          <w:bCs/>
-          <w:lang w:val="fr-CH"/>
-        </w:rPr>
-        <w:t>as particuliers</w:t>
+        <w:t>Cas particuliers</w:t>
       </w:r>
     </w:p>
     <w:p>
@@ -553,21 +509,7 @@
         <w:rPr>
           <w:lang w:val="fr-CH"/>
         </w:rPr>
-        <w:t xml:space="preserve">Types non conformes (string à la place d’un </w:t>
-      </w:r>
-      <w:proofErr w:type="spellStart"/>
-      <w:r>
-        <w:rPr>
-          <w:lang w:val="fr-CH"/>
-        </w:rPr>
-        <w:t>int</w:t>
-      </w:r>
-      <w:proofErr w:type="spellEnd"/>
-      <w:r>
-        <w:rPr>
-          <w:lang w:val="fr-CH"/>
-        </w:rPr>
-        <w:t>)</w:t>
+        <w:t>Types non conformes (string à la place d’un int)</w:t>
       </w:r>
     </w:p>
     <w:p>
@@ -730,35 +672,7 @@
         <w:rPr>
           <w:lang w:val="fr-CH"/>
         </w:rPr>
-        <w:t xml:space="preserve">Outils de test : </w:t>
-      </w:r>
-      <w:proofErr w:type="spellStart"/>
-      <w:r>
-        <w:rPr>
-          <w:lang w:val="fr-CH"/>
-        </w:rPr>
-        <w:t>Jest</w:t>
-      </w:r>
-      <w:proofErr w:type="spellEnd"/>
-      <w:r>
-        <w:rPr>
-          <w:lang w:val="fr-CH"/>
-        </w:rPr>
-        <w:t xml:space="preserve"> (unitaires), </w:t>
-      </w:r>
-      <w:proofErr w:type="spellStart"/>
-      <w:r>
-        <w:rPr>
-          <w:lang w:val="fr-CH"/>
-        </w:rPr>
-        <w:t>Cypress</w:t>
-      </w:r>
-      <w:proofErr w:type="spellEnd"/>
-      <w:r>
-        <w:rPr>
-          <w:lang w:val="fr-CH"/>
-        </w:rPr>
-        <w:t xml:space="preserve"> (E2E), Scénarios manuels (UAT)</w:t>
+        <w:t>Outils de test : Jest (unitaires), Cypress (E2E), Scénarios manuels (UAT)</w:t>
       </w:r>
     </w:p>
     <w:p>
@@ -804,19 +718,11 @@
           <w:lang w:val="fr-CH"/>
         </w:rPr>
       </w:pPr>
-      <w:proofErr w:type="spellStart"/>
       <w:r>
         <w:rPr>
           <w:lang w:val="fr-CH"/>
         </w:rPr>
-        <w:t>Todo</w:t>
-      </w:r>
-      <w:proofErr w:type="spellEnd"/>
-      <w:r>
-        <w:rPr>
-          <w:lang w:val="fr-CH"/>
-        </w:rPr>
-        <w:t xml:space="preserve"> existant :</w:t>
+        <w:t>Todo existant :</w:t>
       </w:r>
     </w:p>
     <w:p>
@@ -852,16 +758,8 @@
         <w:rPr>
           <w:lang w:val="fr-CH"/>
         </w:rPr>
-        <w:t xml:space="preserve">Titre : Test </w:t>
+        <w:t>Titre : Test todo</w:t>
       </w:r>
-      <w:proofErr w:type="spellStart"/>
-      <w:r>
-        <w:rPr>
-          <w:lang w:val="fr-CH"/>
-        </w:rPr>
-        <w:t>todo</w:t>
-      </w:r>
-      <w:proofErr w:type="spellEnd"/>
     </w:p>
     <w:p>
       <w:pPr>
@@ -880,14 +778,12 @@
         </w:rPr>
         <w:t xml:space="preserve">Statut : </w:t>
       </w:r>
-      <w:proofErr w:type="spellStart"/>
       <w:r>
         <w:rPr>
           <w:lang w:val="fr-CH"/>
         </w:rPr>
         <w:t>todo</w:t>
       </w:r>
-      <w:proofErr w:type="spellEnd"/>
     </w:p>
     <w:p>
       <w:pPr>
@@ -922,21 +818,7 @@
         <w:rPr>
           <w:lang w:val="fr-CH"/>
         </w:rPr>
-        <w:t xml:space="preserve">Nouveau </w:t>
-      </w:r>
-      <w:proofErr w:type="spellStart"/>
-      <w:r>
-        <w:rPr>
-          <w:lang w:val="fr-CH"/>
-        </w:rPr>
-        <w:t>todo</w:t>
-      </w:r>
-      <w:proofErr w:type="spellEnd"/>
-      <w:r>
-        <w:rPr>
-          <w:lang w:val="fr-CH"/>
-        </w:rPr>
-        <w:t xml:space="preserve"> :</w:t>
+        <w:t>Nouveau todo :</w:t>
       </w:r>
     </w:p>
     <w:p>
@@ -954,16 +836,8 @@
         <w:rPr>
           <w:lang w:val="fr-CH"/>
         </w:rPr>
-        <w:t xml:space="preserve">Titre : New </w:t>
+        <w:t>Titre : New todo</w:t>
       </w:r>
-      <w:proofErr w:type="spellStart"/>
-      <w:r>
-        <w:rPr>
-          <w:lang w:val="fr-CH"/>
-        </w:rPr>
-        <w:t>todo</w:t>
-      </w:r>
-      <w:proofErr w:type="spellEnd"/>
     </w:p>
     <w:p>
       <w:pPr>
@@ -982,14 +856,12 @@
         </w:rPr>
         <w:t xml:space="preserve">Statut : </w:t>
       </w:r>
-      <w:proofErr w:type="spellStart"/>
       <w:r>
         <w:rPr>
           <w:lang w:val="fr-CH"/>
         </w:rPr>
         <w:t>todo</w:t>
       </w:r>
-      <w:proofErr w:type="spellEnd"/>
     </w:p>
     <w:p>
       <w:pPr>
@@ -1038,14 +910,12 @@
         </w:rPr>
         <w:t xml:space="preserve">New </w:t>
       </w:r>
-      <w:proofErr w:type="spellStart"/>
       <w:r>
         <w:rPr>
           <w:lang w:val="fr-CH"/>
         </w:rPr>
         <w:t>todo</w:t>
       </w:r>
-      <w:proofErr w:type="spellEnd"/>
     </w:p>
     <w:p>
       <w:pPr>
@@ -1062,16 +932,8 @@
         <w:rPr>
           <w:lang w:val="fr-CH"/>
         </w:rPr>
-        <w:t xml:space="preserve">Nouveau statut : </w:t>
+        <w:t>Nouveau statut : done</w:t>
       </w:r>
-      <w:proofErr w:type="spellStart"/>
-      <w:r>
-        <w:rPr>
-          <w:lang w:val="fr-CH"/>
-        </w:rPr>
-        <w:t>done</w:t>
-      </w:r>
-      <w:proofErr w:type="spellEnd"/>
     </w:p>
     <w:p>
       <w:pPr>
@@ -1124,21 +986,7 @@
         <w:rPr>
           <w:lang w:val="fr-CH"/>
         </w:rPr>
-        <w:t>Statut invalide (ex. "</w:t>
-      </w:r>
-      <w:proofErr w:type="spellStart"/>
-      <w:r>
-        <w:rPr>
-          <w:lang w:val="fr-CH"/>
-        </w:rPr>
-        <w:t>asdf</w:t>
-      </w:r>
-      <w:proofErr w:type="spellEnd"/>
-      <w:r>
-        <w:rPr>
-          <w:lang w:val="fr-CH"/>
-        </w:rPr>
-        <w:t>")</w:t>
+        <w:t>Statut invalide (ex. "asdf")</w:t>
       </w:r>
     </w:p>
     <w:p>
@@ -1347,27 +1195,7 @@
           <w:szCs w:val="22"/>
           <w:lang w:eastAsia="en-US"/>
         </w:rPr>
-        <w:t xml:space="preserve"> : </w:t>
-      </w:r>
-      <w:proofErr w:type="spellStart"/>
-      <w:r>
-        <w:rPr>
-          <w:rFonts w:asciiTheme="majorHAnsi" w:eastAsiaTheme="minorEastAsia" w:hAnsiTheme="majorHAnsi" w:cstheme="minorBidi"/>
-          <w:sz w:val="22"/>
-          <w:szCs w:val="22"/>
-          <w:lang w:eastAsia="en-US"/>
-        </w:rPr>
-        <w:t>createTodo</w:t>
-      </w:r>
-      <w:proofErr w:type="spellEnd"/>
-      <w:r>
-        <w:rPr>
-          <w:rFonts w:asciiTheme="majorHAnsi" w:eastAsiaTheme="minorEastAsia" w:hAnsiTheme="majorHAnsi" w:cstheme="minorBidi"/>
-          <w:sz w:val="22"/>
-          <w:szCs w:val="22"/>
-          <w:lang w:eastAsia="en-US"/>
-        </w:rPr>
-        <w:t>(data) insère correctement un enregistrement dans MySQL.</w:t>
+        <w:t xml:space="preserve"> : createTodo(data) insère correctement un enregistrement dans MySQL.</w:t>
       </w:r>
     </w:p>
     <w:p>
@@ -1393,52 +1221,8 @@
           <w:szCs w:val="22"/>
           <w:lang w:eastAsia="en-US"/>
         </w:rPr>
-        <w:t>TC_U302</w:t>
+        <w:t>TC_U30</w:t>
       </w:r>
-      <w:r>
-        <w:rPr>
-          <w:rFonts w:asciiTheme="majorHAnsi" w:eastAsiaTheme="minorEastAsia" w:hAnsiTheme="majorHAnsi" w:cstheme="minorBidi"/>
-          <w:sz w:val="22"/>
-          <w:szCs w:val="22"/>
-          <w:lang w:eastAsia="en-US"/>
-        </w:rPr>
-        <w:t xml:space="preserve"> : </w:t>
-      </w:r>
-      <w:proofErr w:type="spellStart"/>
-      <w:r>
-        <w:rPr>
-          <w:rFonts w:asciiTheme="majorHAnsi" w:eastAsiaTheme="minorEastAsia" w:hAnsiTheme="majorHAnsi" w:cstheme="minorBidi"/>
-          <w:sz w:val="22"/>
-          <w:szCs w:val="22"/>
-          <w:lang w:eastAsia="en-US"/>
-        </w:rPr>
-        <w:t>getTodoById</w:t>
-      </w:r>
-      <w:proofErr w:type="spellEnd"/>
-      <w:r>
-        <w:rPr>
-          <w:rFonts w:asciiTheme="majorHAnsi" w:eastAsiaTheme="minorEastAsia" w:hAnsiTheme="majorHAnsi" w:cstheme="minorBidi"/>
-          <w:sz w:val="22"/>
-          <w:szCs w:val="22"/>
-          <w:lang w:eastAsia="en-US"/>
-        </w:rPr>
-        <w:t>(id) renvoie les données correspondant à l’ID.</w:t>
-      </w:r>
-    </w:p>
-    <w:p>
-      <w:pPr>
-        <w:pStyle w:val="NormalWeb"/>
-        <w:numPr>
-          <w:ilvl w:val="1"/>
-          <w:numId w:val="18"/>
-        </w:numPr>
-        <w:rPr>
-          <w:rFonts w:asciiTheme="majorHAnsi" w:eastAsiaTheme="minorEastAsia" w:hAnsiTheme="majorHAnsi" w:cstheme="minorBidi"/>
-          <w:sz w:val="22"/>
-          <w:szCs w:val="22"/>
-          <w:lang w:eastAsia="en-US"/>
-        </w:rPr>
-      </w:pPr>
       <w:r>
         <w:rPr>
           <w:rFonts w:asciiTheme="majorHAnsi" w:eastAsiaTheme="minorEastAsia" w:hAnsiTheme="majorHAnsi" w:cstheme="minorBidi"/>
@@ -1448,7 +1232,7 @@
           <w:szCs w:val="22"/>
           <w:lang w:eastAsia="en-US"/>
         </w:rPr>
-        <w:t>TC_U303</w:t>
+        <w:t>2</w:t>
       </w:r>
       <w:r>
         <w:rPr>
@@ -1459,8 +1243,6 @@
         </w:rPr>
         <w:t xml:space="preserve"> : </w:t>
       </w:r>
-      <w:proofErr w:type="spellStart"/>
-      <w:proofErr w:type="gramStart"/>
       <w:r>
         <w:rPr>
           <w:rFonts w:asciiTheme="majorHAnsi" w:eastAsiaTheme="minorEastAsia" w:hAnsiTheme="majorHAnsi" w:cstheme="minorBidi"/>
@@ -1468,9 +1250,8 @@
           <w:szCs w:val="22"/>
           <w:lang w:eastAsia="en-US"/>
         </w:rPr>
-        <w:t>updateTodo</w:t>
+        <w:t>edit</w:t>
       </w:r>
-      <w:proofErr w:type="spellEnd"/>
       <w:r>
         <w:rPr>
           <w:rFonts w:asciiTheme="majorHAnsi" w:eastAsiaTheme="minorEastAsia" w:hAnsiTheme="majorHAnsi" w:cstheme="minorBidi"/>
@@ -1478,9 +1259,8 @@
           <w:szCs w:val="22"/>
           <w:lang w:eastAsia="en-US"/>
         </w:rPr>
-        <w:t>(</w:t>
+        <w:t>Todo(data) modifie l</w:t>
       </w:r>
-      <w:proofErr w:type="gramEnd"/>
       <w:r>
         <w:rPr>
           <w:rFonts w:asciiTheme="majorHAnsi" w:eastAsiaTheme="minorEastAsia" w:hAnsiTheme="majorHAnsi" w:cstheme="minorBidi"/>
@@ -1488,7 +1268,16 @@
           <w:szCs w:val="22"/>
           <w:lang w:eastAsia="en-US"/>
         </w:rPr>
-        <w:t>id, data) modifie les valeurs en base.</w:t>
+        <w:t>’état de la tâche (ToDo, Done)</w:t>
+      </w:r>
+      <w:r>
+        <w:rPr>
+          <w:rFonts w:asciiTheme="majorHAnsi" w:eastAsiaTheme="minorEastAsia" w:hAnsiTheme="majorHAnsi" w:cstheme="minorBidi"/>
+          <w:sz w:val="22"/>
+          <w:szCs w:val="22"/>
+          <w:lang w:eastAsia="en-US"/>
+        </w:rPr>
+        <w:t>.</w:t>
       </w:r>
     </w:p>
     <w:p>
@@ -1514,64 +1303,8 @@
           <w:szCs w:val="22"/>
           <w:lang w:eastAsia="en-US"/>
         </w:rPr>
-        <w:lastRenderedPageBreak/>
-        <w:t>TC_U304</w:t>
+        <w:t>TC_U30</w:t>
       </w:r>
-      <w:r>
-        <w:rPr>
-          <w:rFonts w:asciiTheme="majorHAnsi" w:eastAsiaTheme="minorEastAsia" w:hAnsiTheme="majorHAnsi" w:cstheme="minorBidi"/>
-          <w:sz w:val="22"/>
-          <w:szCs w:val="22"/>
-          <w:lang w:eastAsia="en-US"/>
-        </w:rPr>
-        <w:t xml:space="preserve"> : </w:t>
-      </w:r>
-      <w:proofErr w:type="spellStart"/>
-      <w:proofErr w:type="gramStart"/>
-      <w:r>
-        <w:rPr>
-          <w:rFonts w:asciiTheme="majorHAnsi" w:eastAsiaTheme="minorEastAsia" w:hAnsiTheme="majorHAnsi" w:cstheme="minorBidi"/>
-          <w:sz w:val="22"/>
-          <w:szCs w:val="22"/>
-          <w:lang w:eastAsia="en-US"/>
-        </w:rPr>
-        <w:t>updateTodo</w:t>
-      </w:r>
-      <w:proofErr w:type="spellEnd"/>
-      <w:r>
-        <w:rPr>
-          <w:rFonts w:asciiTheme="majorHAnsi" w:eastAsiaTheme="minorEastAsia" w:hAnsiTheme="majorHAnsi" w:cstheme="minorBidi"/>
-          <w:sz w:val="22"/>
-          <w:szCs w:val="22"/>
-          <w:lang w:eastAsia="en-US"/>
-        </w:rPr>
-        <w:t>(</w:t>
-      </w:r>
-      <w:proofErr w:type="gramEnd"/>
-      <w:r>
-        <w:rPr>
-          <w:rFonts w:asciiTheme="majorHAnsi" w:eastAsiaTheme="minorEastAsia" w:hAnsiTheme="majorHAnsi" w:cstheme="minorBidi"/>
-          <w:sz w:val="22"/>
-          <w:szCs w:val="22"/>
-          <w:lang w:eastAsia="en-US"/>
-        </w:rPr>
-        <w:t>id, data) renvoie une erreur si l’ID est inexistant.</w:t>
-      </w:r>
-    </w:p>
-    <w:p>
-      <w:pPr>
-        <w:pStyle w:val="NormalWeb"/>
-        <w:numPr>
-          <w:ilvl w:val="1"/>
-          <w:numId w:val="18"/>
-        </w:numPr>
-        <w:rPr>
-          <w:rFonts w:asciiTheme="majorHAnsi" w:eastAsiaTheme="minorEastAsia" w:hAnsiTheme="majorHAnsi" w:cstheme="minorBidi"/>
-          <w:sz w:val="22"/>
-          <w:szCs w:val="22"/>
-          <w:lang w:eastAsia="en-US"/>
-        </w:rPr>
-      </w:pPr>
       <w:r>
         <w:rPr>
           <w:rFonts w:asciiTheme="majorHAnsi" w:eastAsiaTheme="minorEastAsia" w:hAnsiTheme="majorHAnsi" w:cstheme="minorBidi"/>
@@ -1581,7 +1314,7 @@
           <w:szCs w:val="22"/>
           <w:lang w:eastAsia="en-US"/>
         </w:rPr>
-        <w:t>TC_U305</w:t>
+        <w:t>3</w:t>
       </w:r>
       <w:r>
         <w:rPr>
@@ -1590,9 +1323,8 @@
           <w:szCs w:val="22"/>
           <w:lang w:eastAsia="en-US"/>
         </w:rPr>
-        <w:t xml:space="preserve"> : </w:t>
+        <w:t xml:space="preserve"> : deleteTodo(id) supprime </w:t>
       </w:r>
-      <w:proofErr w:type="spellStart"/>
       <w:r>
         <w:rPr>
           <w:rFonts w:asciiTheme="majorHAnsi" w:eastAsiaTheme="minorEastAsia" w:hAnsiTheme="majorHAnsi" w:cstheme="minorBidi"/>
@@ -1600,9 +1332,8 @@
           <w:szCs w:val="22"/>
           <w:lang w:eastAsia="en-US"/>
         </w:rPr>
-        <w:t>deleteTodo</w:t>
+        <w:t>la tâche</w:t>
       </w:r>
-      <w:proofErr w:type="spellEnd"/>
       <w:r>
         <w:rPr>
           <w:rFonts w:asciiTheme="majorHAnsi" w:eastAsiaTheme="minorEastAsia" w:hAnsiTheme="majorHAnsi" w:cstheme="minorBidi"/>
@@ -1610,7 +1341,7 @@
           <w:szCs w:val="22"/>
           <w:lang w:eastAsia="en-US"/>
         </w:rPr>
-        <w:t>(id) supprime correctement l’entrée.</w:t>
+        <w:t>.</w:t>
       </w:r>
     </w:p>
     <w:p>
@@ -1636,7 +1367,19 @@
           <w:szCs w:val="22"/>
           <w:lang w:eastAsia="en-US"/>
         </w:rPr>
-        <w:t>TC_U306</w:t>
+        <w:lastRenderedPageBreak/>
+        <w:t>TC_U30</w:t>
+      </w:r>
+      <w:r>
+        <w:rPr>
+          <w:rFonts w:asciiTheme="majorHAnsi" w:eastAsiaTheme="minorEastAsia" w:hAnsiTheme="majorHAnsi" w:cstheme="minorBidi"/>
+          <w:b/>
+          <w:bCs/>
+          <w:sz w:val="22"/>
+          <w:szCs w:val="22"/>
+          <w:lang w:eastAsia="en-US"/>
+        </w:rPr>
+        <w:t>4</w:t>
       </w:r>
       <w:r>
         <w:rPr>
@@ -1647,7 +1390,6 @@
         </w:rPr>
         <w:t xml:space="preserve"> : </w:t>
       </w:r>
-      <w:proofErr w:type="spellStart"/>
       <w:r>
         <w:rPr>
           <w:rFonts w:asciiTheme="majorHAnsi" w:eastAsiaTheme="minorEastAsia" w:hAnsiTheme="majorHAnsi" w:cstheme="minorBidi"/>
@@ -1655,9 +1397,8 @@
           <w:szCs w:val="22"/>
           <w:lang w:eastAsia="en-US"/>
         </w:rPr>
-        <w:t>deleteTodo</w:t>
+        <w:t>createUser</w:t>
       </w:r>
-      <w:proofErr w:type="spellEnd"/>
       <w:r>
         <w:rPr>
           <w:rFonts w:asciiTheme="majorHAnsi" w:eastAsiaTheme="minorEastAsia" w:hAnsiTheme="majorHAnsi" w:cstheme="minorBidi"/>
@@ -1665,7 +1406,107 @@
           <w:szCs w:val="22"/>
           <w:lang w:eastAsia="en-US"/>
         </w:rPr>
-        <w:t>(id) renvoie une erreur si l’ID n’existe pas.</w:t>
+        <w:t>(</w:t>
+      </w:r>
+      <w:r>
+        <w:rPr>
+          <w:rFonts w:asciiTheme="majorHAnsi" w:eastAsiaTheme="minorEastAsia" w:hAnsiTheme="majorHAnsi" w:cstheme="minorBidi"/>
+          <w:sz w:val="22"/>
+          <w:szCs w:val="22"/>
+          <w:lang w:eastAsia="en-US"/>
+        </w:rPr>
+        <w:t>data</w:t>
+      </w:r>
+      <w:r>
+        <w:rPr>
+          <w:rFonts w:asciiTheme="majorHAnsi" w:eastAsiaTheme="minorEastAsia" w:hAnsiTheme="majorHAnsi" w:cstheme="minorBidi"/>
+          <w:sz w:val="22"/>
+          <w:szCs w:val="22"/>
+          <w:lang w:eastAsia="en-US"/>
+        </w:rPr>
+        <w:t xml:space="preserve">) </w:t>
+      </w:r>
+      <w:r>
+        <w:rPr>
+          <w:rFonts w:asciiTheme="majorHAnsi" w:eastAsiaTheme="minorEastAsia" w:hAnsiTheme="majorHAnsi" w:cstheme="minorBidi"/>
+          <w:sz w:val="22"/>
+          <w:szCs w:val="22"/>
+          <w:lang w:eastAsia="en-US"/>
+        </w:rPr>
+        <w:t>créer un utilisateur</w:t>
+      </w:r>
+      <w:r>
+        <w:rPr>
+          <w:rFonts w:asciiTheme="majorHAnsi" w:eastAsiaTheme="minorEastAsia" w:hAnsiTheme="majorHAnsi" w:cstheme="minorBidi"/>
+          <w:sz w:val="22"/>
+          <w:szCs w:val="22"/>
+          <w:lang w:eastAsia="en-US"/>
+        </w:rPr>
+        <w:t>.</w:t>
+      </w:r>
+    </w:p>
+    <w:p>
+      <w:pPr>
+        <w:pStyle w:val="NormalWeb"/>
+        <w:numPr>
+          <w:ilvl w:val="1"/>
+          <w:numId w:val="18"/>
+        </w:numPr>
+        <w:rPr>
+          <w:rFonts w:asciiTheme="majorHAnsi" w:eastAsiaTheme="minorEastAsia" w:hAnsiTheme="majorHAnsi" w:cstheme="minorBidi"/>
+          <w:sz w:val="22"/>
+          <w:szCs w:val="22"/>
+          <w:lang w:eastAsia="en-US"/>
+        </w:rPr>
+      </w:pPr>
+      <w:r>
+        <w:rPr>
+          <w:rFonts w:asciiTheme="majorHAnsi" w:eastAsiaTheme="minorEastAsia" w:hAnsiTheme="majorHAnsi" w:cstheme="minorBidi"/>
+          <w:b/>
+          <w:bCs/>
+          <w:sz w:val="22"/>
+          <w:szCs w:val="22"/>
+          <w:lang w:eastAsia="en-US"/>
+        </w:rPr>
+        <w:t>TC_U30</w:t>
+      </w:r>
+      <w:r>
+        <w:rPr>
+          <w:rFonts w:asciiTheme="majorHAnsi" w:eastAsiaTheme="minorEastAsia" w:hAnsiTheme="majorHAnsi" w:cstheme="minorBidi"/>
+          <w:b/>
+          <w:bCs/>
+          <w:sz w:val="22"/>
+          <w:szCs w:val="22"/>
+          <w:lang w:eastAsia="en-US"/>
+        </w:rPr>
+        <w:t>5</w:t>
+      </w:r>
+      <w:r>
+        <w:rPr>
+          <w:rFonts w:asciiTheme="majorHAnsi" w:eastAsiaTheme="minorEastAsia" w:hAnsiTheme="majorHAnsi" w:cstheme="minorBidi"/>
+          <w:sz w:val="22"/>
+          <w:szCs w:val="22"/>
+          <w:lang w:eastAsia="en-US"/>
+        </w:rPr>
+        <w:t xml:space="preserve"> : editUser(id) </w:t>
+      </w:r>
+      <w:r>
+        <w:rPr>
+          <w:rFonts w:asciiTheme="majorHAnsi" w:eastAsiaTheme="minorEastAsia" w:hAnsiTheme="majorHAnsi" w:cstheme="minorBidi"/>
+          <w:sz w:val="22"/>
+          <w:szCs w:val="22"/>
+          <w:lang w:eastAsia="en-US"/>
+        </w:rPr>
+        <w:t>modifie les informations d’un utilisateur</w:t>
+      </w:r>
+      <w:r>
+        <w:rPr>
+          <w:rFonts w:asciiTheme="majorHAnsi" w:eastAsiaTheme="minorEastAsia" w:hAnsiTheme="majorHAnsi" w:cstheme="minorBidi"/>
+          <w:sz w:val="22"/>
+          <w:szCs w:val="22"/>
+          <w:lang w:eastAsia="en-US"/>
+        </w:rPr>
+        <w:t>.</w:t>
       </w:r>
     </w:p>
     <w:p>
@@ -1795,27 +1636,7 @@
           <w:szCs w:val="22"/>
           <w:lang w:eastAsia="en-US"/>
         </w:rPr>
-        <w:t xml:space="preserve"> : Création d’un </w:t>
-      </w:r>
-      <w:proofErr w:type="spellStart"/>
-      <w:r>
-        <w:rPr>
-          <w:rFonts w:asciiTheme="majorHAnsi" w:eastAsiaTheme="minorEastAsia" w:hAnsiTheme="majorHAnsi" w:cstheme="minorBidi"/>
-          <w:sz w:val="22"/>
-          <w:szCs w:val="22"/>
-          <w:lang w:eastAsia="en-US"/>
-        </w:rPr>
-        <w:t>todo</w:t>
-      </w:r>
-      <w:proofErr w:type="spellEnd"/>
-      <w:r>
-        <w:rPr>
-          <w:rFonts w:asciiTheme="majorHAnsi" w:eastAsiaTheme="minorEastAsia" w:hAnsiTheme="majorHAnsi" w:cstheme="minorBidi"/>
-          <w:sz w:val="22"/>
-          <w:szCs w:val="22"/>
-          <w:lang w:eastAsia="en-US"/>
-        </w:rPr>
-        <w:t xml:space="preserve"> → vérification en base (SELECT).</w:t>
+        <w:t xml:space="preserve"> : Création d’un todo → vérification en base (SELECT).</w:t>
       </w:r>
     </w:p>
     <w:p>
@@ -1850,27 +1671,7 @@
           <w:szCs w:val="22"/>
           <w:lang w:eastAsia="en-US"/>
         </w:rPr>
-        <w:t xml:space="preserve"> : Affichage des </w:t>
-      </w:r>
-      <w:proofErr w:type="spellStart"/>
-      <w:r>
-        <w:rPr>
-          <w:rFonts w:asciiTheme="majorHAnsi" w:eastAsiaTheme="minorEastAsia" w:hAnsiTheme="majorHAnsi" w:cstheme="minorBidi"/>
-          <w:sz w:val="22"/>
-          <w:szCs w:val="22"/>
-          <w:lang w:eastAsia="en-US"/>
-        </w:rPr>
-        <w:t>todos</w:t>
-      </w:r>
-      <w:proofErr w:type="spellEnd"/>
-      <w:r>
-        <w:rPr>
-          <w:rFonts w:asciiTheme="majorHAnsi" w:eastAsiaTheme="minorEastAsia" w:hAnsiTheme="majorHAnsi" w:cstheme="minorBidi"/>
-          <w:sz w:val="22"/>
-          <w:szCs w:val="22"/>
-          <w:lang w:eastAsia="en-US"/>
-        </w:rPr>
-        <w:t xml:space="preserve"> → cohérence avec le contenu réel MySQL.</w:t>
+        <w:t xml:space="preserve"> : Affichage des todos → cohérence avec le contenu réel MySQL.</w:t>
       </w:r>
     </w:p>
     <w:p>
@@ -1905,27 +1706,7 @@
           <w:szCs w:val="22"/>
           <w:lang w:eastAsia="en-US"/>
         </w:rPr>
-        <w:t xml:space="preserve"> : Modification d’un </w:t>
-      </w:r>
-      <w:proofErr w:type="spellStart"/>
-      <w:r>
-        <w:rPr>
-          <w:rFonts w:asciiTheme="majorHAnsi" w:eastAsiaTheme="minorEastAsia" w:hAnsiTheme="majorHAnsi" w:cstheme="minorBidi"/>
-          <w:sz w:val="22"/>
-          <w:szCs w:val="22"/>
-          <w:lang w:eastAsia="en-US"/>
-        </w:rPr>
-        <w:t>todo</w:t>
-      </w:r>
-      <w:proofErr w:type="spellEnd"/>
-      <w:r>
-        <w:rPr>
-          <w:rFonts w:asciiTheme="majorHAnsi" w:eastAsiaTheme="minorEastAsia" w:hAnsiTheme="majorHAnsi" w:cstheme="minorBidi"/>
-          <w:sz w:val="22"/>
-          <w:szCs w:val="22"/>
-          <w:lang w:eastAsia="en-US"/>
-        </w:rPr>
-        <w:t xml:space="preserve"> → modification visible dans MySQL.</w:t>
+        <w:t xml:space="preserve"> : Modification d’un todo → modification visible dans MySQL.</w:t>
       </w:r>
     </w:p>
     <w:p>
@@ -1960,27 +1741,7 @@
           <w:szCs w:val="22"/>
           <w:lang w:eastAsia="en-US"/>
         </w:rPr>
-        <w:t xml:space="preserve"> : Suppression d’un </w:t>
-      </w:r>
-      <w:proofErr w:type="spellStart"/>
-      <w:r>
-        <w:rPr>
-          <w:rFonts w:asciiTheme="majorHAnsi" w:eastAsiaTheme="minorEastAsia" w:hAnsiTheme="majorHAnsi" w:cstheme="minorBidi"/>
-          <w:sz w:val="22"/>
-          <w:szCs w:val="22"/>
-          <w:lang w:eastAsia="en-US"/>
-        </w:rPr>
-        <w:t>todo</w:t>
-      </w:r>
-      <w:proofErr w:type="spellEnd"/>
-      <w:r>
-        <w:rPr>
-          <w:rFonts w:asciiTheme="majorHAnsi" w:eastAsiaTheme="minorEastAsia" w:hAnsiTheme="majorHAnsi" w:cstheme="minorBidi"/>
-          <w:sz w:val="22"/>
-          <w:szCs w:val="22"/>
-          <w:lang w:eastAsia="en-US"/>
-        </w:rPr>
-        <w:t xml:space="preserve"> → ligne supprimée de MySQL.</w:t>
+        <w:t xml:space="preserve"> : Suppression d’un todo → ligne supprimée de MySQL.</w:t>
       </w:r>
     </w:p>
     <w:p>
@@ -2245,8 +2006,8 @@
       <w:tblGrid>
         <w:gridCol w:w="1103"/>
         <w:gridCol w:w="1028"/>
-        <w:gridCol w:w="2484"/>
-        <w:gridCol w:w="3516"/>
+        <w:gridCol w:w="2797"/>
+        <w:gridCol w:w="3203"/>
         <w:gridCol w:w="1266"/>
       </w:tblGrid>
       <w:tr>
@@ -2295,7 +2056,7 @@
         </w:tc>
         <w:tc>
           <w:tcPr>
-            <w:tcW w:w="0" w:type="auto"/>
+            <w:tcW w:w="2797" w:type="dxa"/>
             <w:hideMark/>
           </w:tcPr>
           <w:p>
@@ -2315,7 +2076,7 @@
         </w:tc>
         <w:tc>
           <w:tcPr>
-            <w:tcW w:w="0" w:type="auto"/>
+            <w:tcW w:w="3203" w:type="dxa"/>
             <w:hideMark/>
           </w:tcPr>
           <w:p>
@@ -2404,7 +2165,7 @@
         </w:tc>
         <w:tc>
           <w:tcPr>
-            <w:tcW w:w="0" w:type="auto"/>
+            <w:tcW w:w="2797" w:type="dxa"/>
             <w:hideMark/>
           </w:tcPr>
           <w:p>
@@ -2422,23 +2183,13 @@
                 <w:bCs/>
                 <w:lang w:val="fr-CH"/>
               </w:rPr>
-              <w:t xml:space="preserve">Création d’un </w:t>
+              <w:t>Création d’un todo</w:t>
             </w:r>
-            <w:proofErr w:type="spellStart"/>
-            <w:r>
-              <w:rPr>
-                <w:b/>
-                <w:bCs/>
-                <w:lang w:val="fr-CH"/>
-              </w:rPr>
-              <w:t>todo</w:t>
-            </w:r>
-            <w:proofErr w:type="spellEnd"/>
           </w:p>
         </w:tc>
         <w:tc>
           <w:tcPr>
-            <w:tcW w:w="0" w:type="auto"/>
+            <w:tcW w:w="3203" w:type="dxa"/>
             <w:hideMark/>
           </w:tcPr>
           <w:p>
@@ -2456,25 +2207,7 @@
                 <w:bCs/>
                 <w:lang w:val="fr-CH"/>
               </w:rPr>
-              <w:t xml:space="preserve">Le </w:t>
-            </w:r>
-            <w:proofErr w:type="spellStart"/>
-            <w:r>
-              <w:rPr>
-                <w:b/>
-                <w:bCs/>
-                <w:lang w:val="fr-CH"/>
-              </w:rPr>
-              <w:t>todo</w:t>
-            </w:r>
-            <w:proofErr w:type="spellEnd"/>
-            <w:r>
-              <w:rPr>
-                <w:b/>
-                <w:bCs/>
-                <w:lang w:val="fr-CH"/>
-              </w:rPr>
-              <w:t xml:space="preserve"> est présent dans MySQL</w:t>
+              <w:t>Le todo est présent dans MySQL</w:t>
             </w:r>
           </w:p>
         </w:tc>
@@ -2550,7 +2283,7 @@
         </w:tc>
         <w:tc>
           <w:tcPr>
-            <w:tcW w:w="0" w:type="auto"/>
+            <w:tcW w:w="2797" w:type="dxa"/>
             <w:hideMark/>
           </w:tcPr>
           <w:p>
@@ -2568,13 +2301,21 @@
                 <w:bCs/>
                 <w:lang w:val="fr-CH"/>
               </w:rPr>
-              <w:t>Lecture par ID</w:t>
+              <w:t xml:space="preserve">Modification </w:t>
+            </w:r>
+            <w:r>
+              <w:rPr>
+                <w:b/>
+                <w:bCs/>
+                <w:lang w:val="fr-CH"/>
+              </w:rPr>
+              <w:t>d’un todo</w:t>
             </w:r>
           </w:p>
         </w:tc>
         <w:tc>
           <w:tcPr>
-            <w:tcW w:w="0" w:type="auto"/>
+            <w:tcW w:w="3203" w:type="dxa"/>
             <w:hideMark/>
           </w:tcPr>
           <w:p>
@@ -2592,7 +2333,7 @@
                 <w:bCs/>
                 <w:lang w:val="fr-CH"/>
               </w:rPr>
-              <w:t>Les données renvoyées sont correctes</w:t>
+              <w:t>Les nouvelles valeurs sont enregistrées</w:t>
             </w:r>
           </w:p>
         </w:tc>
@@ -2671,7 +2412,7 @@
         </w:tc>
         <w:tc>
           <w:tcPr>
-            <w:tcW w:w="0" w:type="auto"/>
+            <w:tcW w:w="2797" w:type="dxa"/>
             <w:hideMark/>
           </w:tcPr>
           <w:p>
@@ -2689,13 +2430,21 @@
                 <w:bCs/>
                 <w:lang w:val="fr-CH"/>
               </w:rPr>
-              <w:t>Modification réussie</w:t>
+              <w:t>Suppression</w:t>
+            </w:r>
+            <w:r>
+              <w:rPr>
+                <w:b/>
+                <w:bCs/>
+                <w:lang w:val="fr-CH"/>
+              </w:rPr>
+              <w:t xml:space="preserve"> d’un todo</w:t>
             </w:r>
           </w:p>
         </w:tc>
         <w:tc>
           <w:tcPr>
-            <w:tcW w:w="0" w:type="auto"/>
+            <w:tcW w:w="3203" w:type="dxa"/>
             <w:hideMark/>
           </w:tcPr>
           <w:p>
@@ -2713,7 +2462,23 @@
                 <w:bCs/>
                 <w:lang w:val="fr-CH"/>
               </w:rPr>
-              <w:t>Les nouvelles valeurs sont enregistrées</w:t>
+              <w:t>L</w:t>
+            </w:r>
+            <w:r>
+              <w:rPr>
+                <w:b/>
+                <w:bCs/>
+                <w:lang w:val="fr-CH"/>
+              </w:rPr>
+              <w:t>e todo</w:t>
+            </w:r>
+            <w:r>
+              <w:rPr>
+                <w:b/>
+                <w:bCs/>
+                <w:lang w:val="fr-CH"/>
+              </w:rPr>
+              <w:t xml:space="preserve"> est supprimée en base</w:t>
             </w:r>
           </w:p>
         </w:tc>
@@ -2789,7 +2554,7 @@
         </w:tc>
         <w:tc>
           <w:tcPr>
-            <w:tcW w:w="0" w:type="auto"/>
+            <w:tcW w:w="2797" w:type="dxa"/>
             <w:hideMark/>
           </w:tcPr>
           <w:p>
@@ -2807,13 +2572,13 @@
                 <w:bCs/>
                 <w:lang w:val="fr-CH"/>
               </w:rPr>
-              <w:t>Modification ID inexistant</w:t>
+              <w:t>Création d’un utilisateur</w:t>
             </w:r>
           </w:p>
         </w:tc>
         <w:tc>
           <w:tcPr>
-            <w:tcW w:w="0" w:type="auto"/>
+            <w:tcW w:w="3203" w:type="dxa"/>
             <w:hideMark/>
           </w:tcPr>
           <w:p>
@@ -2831,7 +2596,7 @@
                 <w:bCs/>
                 <w:lang w:val="fr-CH"/>
               </w:rPr>
-              <w:t>Erreur appropriée</w:t>
+              <w:t>L’utilisateur est créé en base</w:t>
             </w:r>
           </w:p>
         </w:tc>
@@ -2910,7 +2675,7 @@
         </w:tc>
         <w:tc>
           <w:tcPr>
-            <w:tcW w:w="0" w:type="auto"/>
+            <w:tcW w:w="2797" w:type="dxa"/>
             <w:hideMark/>
           </w:tcPr>
           <w:p>
@@ -2928,13 +2693,13 @@
                 <w:bCs/>
                 <w:lang w:val="fr-CH"/>
               </w:rPr>
-              <w:t>Suppression</w:t>
+              <w:t>Modification d’un utilisateur</w:t>
             </w:r>
           </w:p>
         </w:tc>
         <w:tc>
           <w:tcPr>
-            <w:tcW w:w="0" w:type="auto"/>
+            <w:tcW w:w="3203" w:type="dxa"/>
             <w:hideMark/>
           </w:tcPr>
           <w:p>
@@ -2952,7 +2717,39 @@
                 <w:bCs/>
                 <w:lang w:val="fr-CH"/>
               </w:rPr>
-              <w:t>L’entrée est supprimée en base</w:t>
+              <w:t>L</w:t>
+            </w:r>
+            <w:r>
+              <w:rPr>
+                <w:b/>
+                <w:bCs/>
+                <w:lang w:val="fr-CH"/>
+              </w:rPr>
+              <w:t>es nouvelles valeurs de l’</w:t>
+            </w:r>
+            <w:r>
+              <w:rPr>
+                <w:b/>
+                <w:bCs/>
+                <w:lang w:val="fr-CH"/>
+              </w:rPr>
+              <w:t>utilisateur</w:t>
+            </w:r>
+            <w:r>
+              <w:rPr>
+                <w:b/>
+                <w:bCs/>
+                <w:lang w:val="fr-CH"/>
+              </w:rPr>
+              <w:t xml:space="preserve"> sont enregistrées en base</w:t>
+            </w:r>
+            <w:r>
+              <w:rPr>
+                <w:b/>
+                <w:bCs/>
+                <w:lang w:val="fr-CH"/>
+              </w:rPr>
+              <w:t>.</w:t>
             </w:r>
           </w:p>
         </w:tc>
@@ -2998,246 +2795,7 @@
               <w:rPr>
                 <w:lang w:val="fr-CH"/>
               </w:rPr>
-              <w:t>TC_U306</w:t>
-            </w:r>
-          </w:p>
-        </w:tc>
-        <w:tc>
-          <w:tcPr>
-            <w:tcW w:w="0" w:type="auto"/>
-            <w:hideMark/>
-          </w:tcPr>
-          <w:p>
-            <w:pPr>
-              <w:cnfStyle w:val="000000000000" w:firstRow="0" w:lastRow="0" w:firstColumn="0" w:lastColumn="0" w:oddVBand="0" w:evenVBand="0" w:oddHBand="0" w:evenHBand="0" w:firstRowFirstColumn="0" w:firstRowLastColumn="0" w:lastRowFirstColumn="0" w:lastRowLastColumn="0"/>
-              <w:rPr>
-                <w:b/>
-                <w:bCs/>
-                <w:lang w:val="fr-CH"/>
-              </w:rPr>
-            </w:pPr>
-            <w:r>
-              <w:rPr>
-                <w:b/>
-                <w:bCs/>
-                <w:lang w:val="fr-CH"/>
-              </w:rPr>
-              <w:t>Unitaire</w:t>
-            </w:r>
-          </w:p>
-        </w:tc>
-        <w:tc>
-          <w:tcPr>
-            <w:tcW w:w="0" w:type="auto"/>
-            <w:hideMark/>
-          </w:tcPr>
-          <w:p>
-            <w:pPr>
-              <w:cnfStyle w:val="000000000000" w:firstRow="0" w:lastRow="0" w:firstColumn="0" w:lastColumn="0" w:oddVBand="0" w:evenVBand="0" w:oddHBand="0" w:evenHBand="0" w:firstRowFirstColumn="0" w:firstRowLastColumn="0" w:lastRowFirstColumn="0" w:lastRowLastColumn="0"/>
-              <w:rPr>
-                <w:b/>
-                <w:bCs/>
-                <w:lang w:val="fr-CH"/>
-              </w:rPr>
-            </w:pPr>
-            <w:r>
-              <w:rPr>
-                <w:b/>
-                <w:bCs/>
-                <w:lang w:val="fr-CH"/>
-              </w:rPr>
-              <w:t>Suppression ID inexistant</w:t>
-            </w:r>
-          </w:p>
-        </w:tc>
-        <w:tc>
-          <w:tcPr>
-            <w:tcW w:w="0" w:type="auto"/>
-            <w:hideMark/>
-          </w:tcPr>
-          <w:p>
-            <w:pPr>
-              <w:cnfStyle w:val="000000000000" w:firstRow="0" w:lastRow="0" w:firstColumn="0" w:lastColumn="0" w:oddVBand="0" w:evenVBand="0" w:oddHBand="0" w:evenHBand="0" w:firstRowFirstColumn="0" w:firstRowLastColumn="0" w:lastRowFirstColumn="0" w:lastRowLastColumn="0"/>
-              <w:rPr>
-                <w:b/>
-                <w:bCs/>
-                <w:lang w:val="fr-CH"/>
-              </w:rPr>
-            </w:pPr>
-            <w:r>
-              <w:rPr>
-                <w:b/>
-                <w:bCs/>
-                <w:lang w:val="fr-CH"/>
-              </w:rPr>
-              <w:t>Erreur appropriée</w:t>
-            </w:r>
-          </w:p>
-        </w:tc>
-        <w:tc>
-          <w:tcPr>
-            <w:tcW w:w="0" w:type="auto"/>
-            <w:hideMark/>
-          </w:tcPr>
-          <w:p>
-            <w:pPr>
-              <w:cnfStyle w:val="000000000000" w:firstRow="0" w:lastRow="0" w:firstColumn="0" w:lastColumn="0" w:oddVBand="0" w:evenVBand="0" w:oddHBand="0" w:evenHBand="0" w:firstRowFirstColumn="0" w:firstRowLastColumn="0" w:lastRowFirstColumn="0" w:lastRowLastColumn="0"/>
-              <w:rPr>
-                <w:b/>
-                <w:bCs/>
-                <w:lang w:val="fr-CH"/>
-              </w:rPr>
-            </w:pPr>
-            <w:r>
-              <w:rPr>
-                <w:b/>
-                <w:bCs/>
-                <w:lang w:val="fr-CH"/>
-              </w:rPr>
-              <w:t>Dev</w:t>
-            </w:r>
-          </w:p>
-        </w:tc>
-      </w:tr>
-      <w:tr>
-        <w:trPr>
-          <w:cnfStyle w:val="000000100000" w:firstRow="0" w:lastRow="0" w:firstColumn="0" w:lastColumn="0" w:oddVBand="0" w:evenVBand="0" w:oddHBand="1" w:evenHBand="0" w:firstRowFirstColumn="0" w:firstRowLastColumn="0" w:lastRowFirstColumn="0" w:lastRowLastColumn="0"/>
-        </w:trPr>
-        <w:tc>
-          <w:tcPr>
-            <w:cnfStyle w:val="001000000000" w:firstRow="0" w:lastRow="0" w:firstColumn="1" w:lastColumn="0" w:oddVBand="0" w:evenVBand="0" w:oddHBand="0" w:evenHBand="0" w:firstRowFirstColumn="0" w:firstRowLastColumn="0" w:lastRowFirstColumn="0" w:lastRowLastColumn="0"/>
-            <w:tcW w:w="0" w:type="auto"/>
-            <w:hideMark/>
-          </w:tcPr>
-          <w:p>
-            <w:pPr>
-              <w:rPr>
-                <w:lang w:val="fr-CH"/>
-              </w:rPr>
-            </w:pPr>
-            <w:r>
-              <w:rPr>
-                <w:lang w:val="fr-CH"/>
-              </w:rPr>
               <w:t>TC_E301</w:t>
-            </w:r>
-          </w:p>
-        </w:tc>
-        <w:tc>
-          <w:tcPr>
-            <w:tcW w:w="0" w:type="auto"/>
-            <w:hideMark/>
-          </w:tcPr>
-          <w:p>
-            <w:pPr>
-              <w:cnfStyle w:val="000000100000" w:firstRow="0" w:lastRow="0" w:firstColumn="0" w:lastColumn="0" w:oddVBand="0" w:evenVBand="0" w:oddHBand="1" w:evenHBand="0" w:firstRowFirstColumn="0" w:firstRowLastColumn="0" w:lastRowFirstColumn="0" w:lastRowLastColumn="0"/>
-              <w:rPr>
-                <w:b/>
-                <w:bCs/>
-                <w:lang w:val="fr-CH"/>
-              </w:rPr>
-            </w:pPr>
-            <w:r>
-              <w:rPr>
-                <w:b/>
-                <w:bCs/>
-                <w:lang w:val="fr-CH"/>
-              </w:rPr>
-              <w:t>E2E</w:t>
-            </w:r>
-          </w:p>
-        </w:tc>
-        <w:tc>
-          <w:tcPr>
-            <w:tcW w:w="0" w:type="auto"/>
-            <w:hideMark/>
-          </w:tcPr>
-          <w:p>
-            <w:pPr>
-              <w:cnfStyle w:val="000000100000" w:firstRow="0" w:lastRow="0" w:firstColumn="0" w:lastColumn="0" w:oddVBand="0" w:evenVBand="0" w:oddHBand="1" w:evenHBand="0" w:firstRowFirstColumn="0" w:firstRowLastColumn="0" w:lastRowFirstColumn="0" w:lastRowLastColumn="0"/>
-              <w:rPr>
-                <w:b/>
-                <w:bCs/>
-                <w:lang w:val="fr-CH"/>
-              </w:rPr>
-            </w:pPr>
-            <w:r>
-              <w:rPr>
-                <w:b/>
-                <w:bCs/>
-                <w:lang w:val="fr-CH"/>
-              </w:rPr>
-              <w:t>Création via le front</w:t>
-            </w:r>
-          </w:p>
-        </w:tc>
-        <w:tc>
-          <w:tcPr>
-            <w:tcW w:w="0" w:type="auto"/>
-            <w:hideMark/>
-          </w:tcPr>
-          <w:p>
-            <w:pPr>
-              <w:cnfStyle w:val="000000100000" w:firstRow="0" w:lastRow="0" w:firstColumn="0" w:lastColumn="0" w:oddVBand="0" w:evenVBand="0" w:oddHBand="1" w:evenHBand="0" w:firstRowFirstColumn="0" w:firstRowLastColumn="0" w:lastRowFirstColumn="0" w:lastRowLastColumn="0"/>
-              <w:rPr>
-                <w:b/>
-                <w:bCs/>
-                <w:lang w:val="fr-CH"/>
-              </w:rPr>
-            </w:pPr>
-            <w:r>
-              <w:rPr>
-                <w:b/>
-                <w:bCs/>
-                <w:lang w:val="fr-CH"/>
-              </w:rPr>
-              <w:t>Enregistrement visible dans MySQL</w:t>
-            </w:r>
-          </w:p>
-        </w:tc>
-        <w:tc>
-          <w:tcPr>
-            <w:tcW w:w="0" w:type="auto"/>
-            <w:hideMark/>
-          </w:tcPr>
-          <w:p>
-            <w:pPr>
-              <w:cnfStyle w:val="000000100000" w:firstRow="0" w:lastRow="0" w:firstColumn="0" w:lastColumn="0" w:oddVBand="0" w:evenVBand="0" w:oddHBand="1" w:evenHBand="0" w:firstRowFirstColumn="0" w:firstRowLastColumn="0" w:lastRowFirstColumn="0" w:lastRowLastColumn="0"/>
-              <w:rPr>
-                <w:b/>
-                <w:bCs/>
-                <w:lang w:val="fr-CH"/>
-              </w:rPr>
-            </w:pPr>
-            <w:r>
-              <w:rPr>
-                <w:b/>
-                <w:bCs/>
-                <w:lang w:val="fr-CH"/>
-              </w:rPr>
-              <w:t>QA</w:t>
-            </w:r>
-          </w:p>
-        </w:tc>
-      </w:tr>
-      <w:tr>
-        <w:tc>
-          <w:tcPr>
-            <w:cnfStyle w:val="001000000000" w:firstRow="0" w:lastRow="0" w:firstColumn="1" w:lastColumn="0" w:oddVBand="0" w:evenVBand="0" w:oddHBand="0" w:evenHBand="0" w:firstRowFirstColumn="0" w:firstRowLastColumn="0" w:lastRowFirstColumn="0" w:lastRowLastColumn="0"/>
-            <w:tcW w:w="0" w:type="auto"/>
-            <w:hideMark/>
-          </w:tcPr>
-          <w:p>
-            <w:pPr>
-              <w:rPr>
-                <w:lang w:val="fr-CH"/>
-              </w:rPr>
-            </w:pPr>
-            <w:r>
-              <w:rPr>
-                <w:lang w:val="fr-CH"/>
-              </w:rPr>
-              <w:t>TC_E302</w:t>
             </w:r>
           </w:p>
         </w:tc>
@@ -3267,7 +2825,7 @@
         </w:tc>
         <w:tc>
           <w:tcPr>
-            <w:tcW w:w="0" w:type="auto"/>
+            <w:tcW w:w="2797" w:type="dxa"/>
             <w:hideMark/>
           </w:tcPr>
           <w:p>
@@ -3285,13 +2843,13 @@
                 <w:bCs/>
                 <w:lang w:val="fr-CH"/>
               </w:rPr>
-              <w:t>Consultation</w:t>
+              <w:t>Création via le front</w:t>
             </w:r>
           </w:p>
         </w:tc>
         <w:tc>
           <w:tcPr>
-            <w:tcW w:w="0" w:type="auto"/>
+            <w:tcW w:w="3203" w:type="dxa"/>
             <w:hideMark/>
           </w:tcPr>
           <w:p>
@@ -3309,7 +2867,7 @@
                 <w:bCs/>
                 <w:lang w:val="fr-CH"/>
               </w:rPr>
-              <w:t>Données cohérentes avec MySQL</w:t>
+              <w:t>Enregistrement visible dans MySQL</w:t>
             </w:r>
           </w:p>
         </w:tc>
@@ -3358,7 +2916,7 @@
               <w:rPr>
                 <w:lang w:val="fr-CH"/>
               </w:rPr>
-              <w:t>TC_E303</w:t>
+              <w:t>TC_E302</w:t>
             </w:r>
           </w:p>
         </w:tc>
@@ -3388,7 +2946,7 @@
         </w:tc>
         <w:tc>
           <w:tcPr>
-            <w:tcW w:w="0" w:type="auto"/>
+            <w:tcW w:w="2797" w:type="dxa"/>
             <w:hideMark/>
           </w:tcPr>
           <w:p>
@@ -3406,13 +2964,13 @@
                 <w:bCs/>
                 <w:lang w:val="fr-CH"/>
               </w:rPr>
-              <w:t>Modification via front</w:t>
+              <w:t>Consultation</w:t>
             </w:r>
           </w:p>
         </w:tc>
         <w:tc>
           <w:tcPr>
-            <w:tcW w:w="0" w:type="auto"/>
+            <w:tcW w:w="3203" w:type="dxa"/>
             <w:hideMark/>
           </w:tcPr>
           <w:p>
@@ -3430,7 +2988,7 @@
                 <w:bCs/>
                 <w:lang w:val="fr-CH"/>
               </w:rPr>
-              <w:t>Changement visible en base</w:t>
+              <w:t>Données cohérentes avec MySQL</w:t>
             </w:r>
           </w:p>
         </w:tc>
@@ -3476,7 +3034,7 @@
               <w:rPr>
                 <w:lang w:val="fr-CH"/>
               </w:rPr>
-              <w:t>TC_E304</w:t>
+              <w:t>TC_E303</w:t>
             </w:r>
           </w:p>
         </w:tc>
@@ -3506,7 +3064,7 @@
         </w:tc>
         <w:tc>
           <w:tcPr>
-            <w:tcW w:w="0" w:type="auto"/>
+            <w:tcW w:w="2797" w:type="dxa"/>
             <w:hideMark/>
           </w:tcPr>
           <w:p>
@@ -3524,13 +3082,13 @@
                 <w:bCs/>
                 <w:lang w:val="fr-CH"/>
               </w:rPr>
-              <w:t>Suppression via front</w:t>
+              <w:t>Modification via front</w:t>
             </w:r>
           </w:p>
         </w:tc>
         <w:tc>
           <w:tcPr>
-            <w:tcW w:w="0" w:type="auto"/>
+            <w:tcW w:w="3203" w:type="dxa"/>
             <w:hideMark/>
           </w:tcPr>
           <w:p>
@@ -3548,7 +3106,7 @@
                 <w:bCs/>
                 <w:lang w:val="fr-CH"/>
               </w:rPr>
-              <w:t>Ligne supprimée</w:t>
+              <w:t>Changement visible en base</w:t>
             </w:r>
           </w:p>
         </w:tc>
@@ -3597,8 +3155,7 @@
               <w:rPr>
                 <w:lang w:val="fr-CH"/>
               </w:rPr>
-              <w:lastRenderedPageBreak/>
-              <w:t>TC_E305</w:t>
+              <w:t>TC_E304</w:t>
             </w:r>
           </w:p>
         </w:tc>
@@ -3628,7 +3185,7 @@
         </w:tc>
         <w:tc>
           <w:tcPr>
-            <w:tcW w:w="0" w:type="auto"/>
+            <w:tcW w:w="2797" w:type="dxa"/>
             <w:hideMark/>
           </w:tcPr>
           <w:p>
@@ -3646,13 +3203,13 @@
                 <w:bCs/>
                 <w:lang w:val="fr-CH"/>
               </w:rPr>
-              <w:t>Création invalide</w:t>
+              <w:t>Suppression via front</w:t>
             </w:r>
           </w:p>
         </w:tc>
         <w:tc>
           <w:tcPr>
-            <w:tcW w:w="0" w:type="auto"/>
+            <w:tcW w:w="3203" w:type="dxa"/>
             <w:hideMark/>
           </w:tcPr>
           <w:p>
@@ -3670,7 +3227,7 @@
                 <w:bCs/>
                 <w:lang w:val="fr-CH"/>
               </w:rPr>
-              <w:t>Message d’erreur + aucune insertion</w:t>
+              <w:t>Ligne supprimée</w:t>
             </w:r>
           </w:p>
         </w:tc>
@@ -3716,7 +3273,256 @@
               <w:rPr>
                 <w:lang w:val="fr-CH"/>
               </w:rPr>
+              <w:t>TC_E305</w:t>
+            </w:r>
+          </w:p>
+        </w:tc>
+        <w:tc>
+          <w:tcPr>
+            <w:tcW w:w="0" w:type="auto"/>
+            <w:hideMark/>
+          </w:tcPr>
+          <w:p>
+            <w:pPr>
+              <w:cnfStyle w:val="000000000000" w:firstRow="0" w:lastRow="0" w:firstColumn="0" w:lastColumn="0" w:oddVBand="0" w:evenVBand="0" w:oddHBand="0" w:evenHBand="0" w:firstRowFirstColumn="0" w:firstRowLastColumn="0" w:lastRowFirstColumn="0" w:lastRowLastColumn="0"/>
+              <w:rPr>
+                <w:b/>
+                <w:bCs/>
+                <w:lang w:val="fr-CH"/>
+              </w:rPr>
+            </w:pPr>
+            <w:r>
+              <w:rPr>
+                <w:b/>
+                <w:bCs/>
+                <w:lang w:val="fr-CH"/>
+              </w:rPr>
+              <w:t>E2E</w:t>
+            </w:r>
+          </w:p>
+        </w:tc>
+        <w:tc>
+          <w:tcPr>
+            <w:tcW w:w="2797" w:type="dxa"/>
+            <w:hideMark/>
+          </w:tcPr>
+          <w:p>
+            <w:pPr>
+              <w:cnfStyle w:val="000000000000" w:firstRow="0" w:lastRow="0" w:firstColumn="0" w:lastColumn="0" w:oddVBand="0" w:evenVBand="0" w:oddHBand="0" w:evenHBand="0" w:firstRowFirstColumn="0" w:firstRowLastColumn="0" w:lastRowFirstColumn="0" w:lastRowLastColumn="0"/>
+              <w:rPr>
+                <w:b/>
+                <w:bCs/>
+                <w:lang w:val="fr-CH"/>
+              </w:rPr>
+            </w:pPr>
+            <w:r>
+              <w:rPr>
+                <w:b/>
+                <w:bCs/>
+                <w:lang w:val="fr-CH"/>
+              </w:rPr>
+              <w:t>Création invalide</w:t>
+            </w:r>
+          </w:p>
+        </w:tc>
+        <w:tc>
+          <w:tcPr>
+            <w:tcW w:w="3203" w:type="dxa"/>
+            <w:hideMark/>
+          </w:tcPr>
+          <w:p>
+            <w:pPr>
+              <w:cnfStyle w:val="000000000000" w:firstRow="0" w:lastRow="0" w:firstColumn="0" w:lastColumn="0" w:oddVBand="0" w:evenVBand="0" w:oddHBand="0" w:evenHBand="0" w:firstRowFirstColumn="0" w:firstRowLastColumn="0" w:lastRowFirstColumn="0" w:lastRowLastColumn="0"/>
+              <w:rPr>
+                <w:b/>
+                <w:bCs/>
+                <w:lang w:val="fr-CH"/>
+              </w:rPr>
+            </w:pPr>
+            <w:r>
+              <w:rPr>
+                <w:b/>
+                <w:bCs/>
+                <w:lang w:val="fr-CH"/>
+              </w:rPr>
+              <w:t xml:space="preserve">Message d’erreur + aucune </w:t>
+            </w:r>
+            <w:r>
+              <w:rPr>
+                <w:b/>
+                <w:bCs/>
+                <w:lang w:val="fr-CH"/>
+              </w:rPr>
+              <w:lastRenderedPageBreak/>
+              <w:t>insertion</w:t>
+            </w:r>
+          </w:p>
+        </w:tc>
+        <w:tc>
+          <w:tcPr>
+            <w:tcW w:w="0" w:type="auto"/>
+            <w:hideMark/>
+          </w:tcPr>
+          <w:p>
+            <w:pPr>
+              <w:cnfStyle w:val="000000000000" w:firstRow="0" w:lastRow="0" w:firstColumn="0" w:lastColumn="0" w:oddVBand="0" w:evenVBand="0" w:oddHBand="0" w:evenHBand="0" w:firstRowFirstColumn="0" w:firstRowLastColumn="0" w:lastRowFirstColumn="0" w:lastRowLastColumn="0"/>
+              <w:rPr>
+                <w:b/>
+                <w:bCs/>
+                <w:lang w:val="fr-CH"/>
+              </w:rPr>
+            </w:pPr>
+            <w:r>
+              <w:rPr>
+                <w:b/>
+                <w:bCs/>
+                <w:lang w:val="fr-CH"/>
+              </w:rPr>
+              <w:lastRenderedPageBreak/>
+              <w:t>QA</w:t>
+            </w:r>
+          </w:p>
+        </w:tc>
+      </w:tr>
+      <w:tr>
+        <w:trPr>
+          <w:cnfStyle w:val="000000100000" w:firstRow="0" w:lastRow="0" w:firstColumn="0" w:lastColumn="0" w:oddVBand="0" w:evenVBand="0" w:oddHBand="1" w:evenHBand="0" w:firstRowFirstColumn="0" w:firstRowLastColumn="0" w:lastRowFirstColumn="0" w:lastRowLastColumn="0"/>
+        </w:trPr>
+        <w:tc>
+          <w:tcPr>
+            <w:cnfStyle w:val="001000000000" w:firstRow="0" w:lastRow="0" w:firstColumn="1" w:lastColumn="0" w:oddVBand="0" w:evenVBand="0" w:oddHBand="0" w:evenHBand="0" w:firstRowFirstColumn="0" w:firstRowLastColumn="0" w:lastRowFirstColumn="0" w:lastRowLastColumn="0"/>
+            <w:tcW w:w="0" w:type="auto"/>
+            <w:hideMark/>
+          </w:tcPr>
+          <w:p>
+            <w:pPr>
+              <w:rPr>
+                <w:lang w:val="fr-CH"/>
+              </w:rPr>
+            </w:pPr>
+            <w:r>
+              <w:rPr>
+                <w:lang w:val="fr-CH"/>
+              </w:rPr>
               <w:t>TC_A301</w:t>
+            </w:r>
+          </w:p>
+        </w:tc>
+        <w:tc>
+          <w:tcPr>
+            <w:tcW w:w="0" w:type="auto"/>
+            <w:hideMark/>
+          </w:tcPr>
+          <w:p>
+            <w:pPr>
+              <w:cnfStyle w:val="000000100000" w:firstRow="0" w:lastRow="0" w:firstColumn="0" w:lastColumn="0" w:oddVBand="0" w:evenVBand="0" w:oddHBand="1" w:evenHBand="0" w:firstRowFirstColumn="0" w:firstRowLastColumn="0" w:lastRowFirstColumn="0" w:lastRowLastColumn="0"/>
+              <w:rPr>
+                <w:b/>
+                <w:bCs/>
+                <w:lang w:val="fr-CH"/>
+              </w:rPr>
+            </w:pPr>
+            <w:r>
+              <w:rPr>
+                <w:b/>
+                <w:bCs/>
+                <w:lang w:val="fr-CH"/>
+              </w:rPr>
+              <w:t>UAT</w:t>
+            </w:r>
+          </w:p>
+        </w:tc>
+        <w:tc>
+          <w:tcPr>
+            <w:tcW w:w="2797" w:type="dxa"/>
+            <w:hideMark/>
+          </w:tcPr>
+          <w:p>
+            <w:pPr>
+              <w:cnfStyle w:val="000000100000" w:firstRow="0" w:lastRow="0" w:firstColumn="0" w:lastColumn="0" w:oddVBand="0" w:evenVBand="0" w:oddHBand="1" w:evenHBand="0" w:firstRowFirstColumn="0" w:firstRowLastColumn="0" w:lastRowFirstColumn="0" w:lastRowLastColumn="0"/>
+              <w:rPr>
+                <w:b/>
+                <w:bCs/>
+                <w:lang w:val="fr-CH"/>
+              </w:rPr>
+            </w:pPr>
+            <w:r>
+              <w:rPr>
+                <w:b/>
+                <w:bCs/>
+                <w:lang w:val="fr-CH"/>
+              </w:rPr>
+              <w:t>Feedback utilisateur</w:t>
+            </w:r>
+          </w:p>
+        </w:tc>
+        <w:tc>
+          <w:tcPr>
+            <w:tcW w:w="3203" w:type="dxa"/>
+            <w:hideMark/>
+          </w:tcPr>
+          <w:p>
+            <w:pPr>
+              <w:cnfStyle w:val="000000100000" w:firstRow="0" w:lastRow="0" w:firstColumn="0" w:lastColumn="0" w:oddVBand="0" w:evenVBand="0" w:oddHBand="1" w:evenHBand="0" w:firstRowFirstColumn="0" w:firstRowLastColumn="0" w:lastRowFirstColumn="0" w:lastRowLastColumn="0"/>
+              <w:rPr>
+                <w:b/>
+                <w:bCs/>
+                <w:lang w:val="fr-CH"/>
+              </w:rPr>
+            </w:pPr>
+            <w:r>
+              <w:rPr>
+                <w:b/>
+                <w:bCs/>
+                <w:lang w:val="fr-CH"/>
+              </w:rPr>
+              <w:t>Messages clairs</w:t>
+            </w:r>
+          </w:p>
+        </w:tc>
+        <w:tc>
+          <w:tcPr>
+            <w:tcW w:w="0" w:type="auto"/>
+            <w:hideMark/>
+          </w:tcPr>
+          <w:p>
+            <w:pPr>
+              <w:cnfStyle w:val="000000100000" w:firstRow="0" w:lastRow="0" w:firstColumn="0" w:lastColumn="0" w:oddVBand="0" w:evenVBand="0" w:oddHBand="1" w:evenHBand="0" w:firstRowFirstColumn="0" w:firstRowLastColumn="0" w:lastRowFirstColumn="0" w:lastRowLastColumn="0"/>
+              <w:rPr>
+                <w:b/>
+                <w:bCs/>
+                <w:lang w:val="fr-CH"/>
+              </w:rPr>
+            </w:pPr>
+            <w:r>
+              <w:rPr>
+                <w:b/>
+                <w:bCs/>
+                <w:lang w:val="fr-CH"/>
+              </w:rPr>
+              <w:t>Utilisateur</w:t>
+            </w:r>
+          </w:p>
+        </w:tc>
+      </w:tr>
+      <w:tr>
+        <w:tc>
+          <w:tcPr>
+            <w:cnfStyle w:val="001000000000" w:firstRow="0" w:lastRow="0" w:firstColumn="1" w:lastColumn="0" w:oddVBand="0" w:evenVBand="0" w:oddHBand="0" w:evenHBand="0" w:firstRowFirstColumn="0" w:firstRowLastColumn="0" w:lastRowFirstColumn="0" w:lastRowLastColumn="0"/>
+            <w:tcW w:w="0" w:type="auto"/>
+            <w:hideMark/>
+          </w:tcPr>
+          <w:p>
+            <w:pPr>
+              <w:rPr>
+                <w:lang w:val="fr-CH"/>
+              </w:rPr>
+            </w:pPr>
+            <w:r>
+              <w:rPr>
+                <w:lang w:val="fr-CH"/>
+              </w:rPr>
+              <w:t>TC_A302</w:t>
             </w:r>
           </w:p>
         </w:tc>
@@ -3746,133 +3552,12 @@
         </w:tc>
         <w:tc>
           <w:tcPr>
-            <w:tcW w:w="0" w:type="auto"/>
+            <w:tcW w:w="2797" w:type="dxa"/>
             <w:hideMark/>
           </w:tcPr>
           <w:p>
             <w:pPr>
               <w:cnfStyle w:val="000000000000" w:firstRow="0" w:lastRow="0" w:firstColumn="0" w:lastColumn="0" w:oddVBand="0" w:evenVBand="0" w:oddHBand="0" w:evenHBand="0" w:firstRowFirstColumn="0" w:firstRowLastColumn="0" w:lastRowFirstColumn="0" w:lastRowLastColumn="0"/>
-              <w:rPr>
-                <w:b/>
-                <w:bCs/>
-                <w:lang w:val="fr-CH"/>
-              </w:rPr>
-            </w:pPr>
-            <w:r>
-              <w:rPr>
-                <w:b/>
-                <w:bCs/>
-                <w:lang w:val="fr-CH"/>
-              </w:rPr>
-              <w:t>Feedback utilisateur</w:t>
-            </w:r>
-          </w:p>
-        </w:tc>
-        <w:tc>
-          <w:tcPr>
-            <w:tcW w:w="0" w:type="auto"/>
-            <w:hideMark/>
-          </w:tcPr>
-          <w:p>
-            <w:pPr>
-              <w:cnfStyle w:val="000000000000" w:firstRow="0" w:lastRow="0" w:firstColumn="0" w:lastColumn="0" w:oddVBand="0" w:evenVBand="0" w:oddHBand="0" w:evenHBand="0" w:firstRowFirstColumn="0" w:firstRowLastColumn="0" w:lastRowFirstColumn="0" w:lastRowLastColumn="0"/>
-              <w:rPr>
-                <w:b/>
-                <w:bCs/>
-                <w:lang w:val="fr-CH"/>
-              </w:rPr>
-            </w:pPr>
-            <w:r>
-              <w:rPr>
-                <w:b/>
-                <w:bCs/>
-                <w:lang w:val="fr-CH"/>
-              </w:rPr>
-              <w:t>Messages clairs</w:t>
-            </w:r>
-          </w:p>
-        </w:tc>
-        <w:tc>
-          <w:tcPr>
-            <w:tcW w:w="0" w:type="auto"/>
-            <w:hideMark/>
-          </w:tcPr>
-          <w:p>
-            <w:pPr>
-              <w:cnfStyle w:val="000000000000" w:firstRow="0" w:lastRow="0" w:firstColumn="0" w:lastColumn="0" w:oddVBand="0" w:evenVBand="0" w:oddHBand="0" w:evenHBand="0" w:firstRowFirstColumn="0" w:firstRowLastColumn="0" w:lastRowFirstColumn="0" w:lastRowLastColumn="0"/>
-              <w:rPr>
-                <w:b/>
-                <w:bCs/>
-                <w:lang w:val="fr-CH"/>
-              </w:rPr>
-            </w:pPr>
-            <w:r>
-              <w:rPr>
-                <w:b/>
-                <w:bCs/>
-                <w:lang w:val="fr-CH"/>
-              </w:rPr>
-              <w:t>Utilisateur</w:t>
-            </w:r>
-          </w:p>
-        </w:tc>
-      </w:tr>
-      <w:tr>
-        <w:trPr>
-          <w:cnfStyle w:val="000000100000" w:firstRow="0" w:lastRow="0" w:firstColumn="0" w:lastColumn="0" w:oddVBand="0" w:evenVBand="0" w:oddHBand="1" w:evenHBand="0" w:firstRowFirstColumn="0" w:firstRowLastColumn="0" w:lastRowFirstColumn="0" w:lastRowLastColumn="0"/>
-        </w:trPr>
-        <w:tc>
-          <w:tcPr>
-            <w:cnfStyle w:val="001000000000" w:firstRow="0" w:lastRow="0" w:firstColumn="1" w:lastColumn="0" w:oddVBand="0" w:evenVBand="0" w:oddHBand="0" w:evenHBand="0" w:firstRowFirstColumn="0" w:firstRowLastColumn="0" w:lastRowFirstColumn="0" w:lastRowLastColumn="0"/>
-            <w:tcW w:w="0" w:type="auto"/>
-            <w:hideMark/>
-          </w:tcPr>
-          <w:p>
-            <w:pPr>
-              <w:rPr>
-                <w:lang w:val="fr-CH"/>
-              </w:rPr>
-            </w:pPr>
-            <w:r>
-              <w:rPr>
-                <w:lang w:val="fr-CH"/>
-              </w:rPr>
-              <w:t>TC_A302</w:t>
-            </w:r>
-          </w:p>
-        </w:tc>
-        <w:tc>
-          <w:tcPr>
-            <w:tcW w:w="0" w:type="auto"/>
-            <w:hideMark/>
-          </w:tcPr>
-          <w:p>
-            <w:pPr>
-              <w:cnfStyle w:val="000000100000" w:firstRow="0" w:lastRow="0" w:firstColumn="0" w:lastColumn="0" w:oddVBand="0" w:evenVBand="0" w:oddHBand="1" w:evenHBand="0" w:firstRowFirstColumn="0" w:firstRowLastColumn="0" w:lastRowFirstColumn="0" w:lastRowLastColumn="0"/>
-              <w:rPr>
-                <w:b/>
-                <w:bCs/>
-                <w:lang w:val="fr-CH"/>
-              </w:rPr>
-            </w:pPr>
-            <w:r>
-              <w:rPr>
-                <w:b/>
-                <w:bCs/>
-                <w:lang w:val="fr-CH"/>
-              </w:rPr>
-              <w:t>UAT</w:t>
-            </w:r>
-          </w:p>
-        </w:tc>
-        <w:tc>
-          <w:tcPr>
-            <w:tcW w:w="0" w:type="auto"/>
-            <w:hideMark/>
-          </w:tcPr>
-          <w:p>
-            <w:pPr>
-              <w:cnfStyle w:val="000000100000" w:firstRow="0" w:lastRow="0" w:firstColumn="0" w:lastColumn="0" w:oddVBand="0" w:evenVBand="0" w:oddHBand="1" w:evenHBand="0" w:firstRowFirstColumn="0" w:firstRowLastColumn="0" w:lastRowFirstColumn="0" w:lastRowLastColumn="0"/>
               <w:rPr>
                 <w:b/>
                 <w:bCs/>
@@ -3891,12 +3576,12 @@
         </w:tc>
         <w:tc>
           <w:tcPr>
-            <w:tcW w:w="0" w:type="auto"/>
+            <w:tcW w:w="3203" w:type="dxa"/>
             <w:hideMark/>
           </w:tcPr>
           <w:p>
             <w:pPr>
-              <w:cnfStyle w:val="000000100000" w:firstRow="0" w:lastRow="0" w:firstColumn="0" w:lastColumn="0" w:oddVBand="0" w:evenVBand="0" w:oddHBand="1" w:evenHBand="0" w:firstRowFirstColumn="0" w:firstRowLastColumn="0" w:lastRowFirstColumn="0" w:lastRowLastColumn="0"/>
+              <w:cnfStyle w:val="000000000000" w:firstRow="0" w:lastRow="0" w:firstColumn="0" w:lastColumn="0" w:oddVBand="0" w:evenVBand="0" w:oddHBand="0" w:evenHBand="0" w:firstRowFirstColumn="0" w:firstRowLastColumn="0" w:lastRowFirstColumn="0" w:lastRowLastColumn="0"/>
               <w:rPr>
                 <w:b/>
                 <w:bCs/>
@@ -3909,18 +3594,8 @@
                 <w:bCs/>
                 <w:lang w:val="fr-CH"/>
               </w:rPr>
-              <w:t xml:space="preserve">Données retrouvées après </w:t>
+              <w:t>Données retrouvées après reload</w:t>
             </w:r>
-            <w:proofErr w:type="spellStart"/>
-            <w:r>
-              <w:rPr>
-                <w:b/>
-                <w:bCs/>
-                <w:lang w:val="fr-CH"/>
-              </w:rPr>
-              <w:t>reload</w:t>
-            </w:r>
-            <w:proofErr w:type="spellEnd"/>
           </w:p>
         </w:tc>
         <w:tc>
@@ -3930,7 +3605,7 @@
           </w:tcPr>
           <w:p>
             <w:pPr>
-              <w:cnfStyle w:val="000000100000" w:firstRow="0" w:lastRow="0" w:firstColumn="0" w:lastColumn="0" w:oddVBand="0" w:evenVBand="0" w:oddHBand="1" w:evenHBand="0" w:firstRowFirstColumn="0" w:firstRowLastColumn="0" w:lastRowFirstColumn="0" w:lastRowLastColumn="0"/>
+              <w:cnfStyle w:val="000000000000" w:firstRow="0" w:lastRow="0" w:firstColumn="0" w:lastColumn="0" w:oddVBand="0" w:evenVBand="0" w:oddHBand="0" w:evenHBand="0" w:firstRowFirstColumn="0" w:firstRowLastColumn="0" w:lastRowFirstColumn="0" w:lastRowLastColumn="0"/>
               <w:rPr>
                 <w:b/>
                 <w:bCs/>
@@ -20529,15 +20204,6 @@
 </file>
 
 <file path=customXml/item1.xml><?xml version="1.0" encoding="utf-8"?>
-<?mso-contentType ?>
-<FormTemplates xmlns="http://schemas.microsoft.com/sharepoint/v3/contenttype/forms">
-  <Display>DocumentLibraryForm</Display>
-  <Edit>DocumentLibraryForm</Edit>
-  <New>DocumentLibraryForm</New>
-</FormTemplates>
-</file>
-
-<file path=customXml/item2.xml><?xml version="1.0" encoding="utf-8"?>
 <p:properties xmlns:p="http://schemas.microsoft.com/office/2006/metadata/properties" xmlns:xsi="http://www.w3.org/2001/XMLSchema-instance" xmlns:pc="http://schemas.microsoft.com/office/infopath/2007/PartnerControls">
   <documentManagement>
     <TaxCatchAll xmlns="eefa3612-053e-497a-ae76-8a76877f5e22" xsi:nil="true"/>
@@ -20548,11 +20214,16 @@
 </p:properties>
 </file>
 
-<file path=customXml/item3.xml><?xml version="1.0" encoding="utf-8"?>
-<b:Sources xmlns:b="http://schemas.openxmlformats.org/officeDocument/2006/bibliography" xmlns="http://schemas.openxmlformats.org/officeDocument/2006/bibliography" SelectedStyle="/APA.XSL" StyleName="APA"/>
+<file path=customXml/item2.xml><?xml version="1.0" encoding="utf-8"?>
+<?mso-contentType ?>
+<FormTemplates xmlns="http://schemas.microsoft.com/sharepoint/v3/contenttype/forms">
+  <Display>DocumentLibraryForm</Display>
+  <Edit>DocumentLibraryForm</Edit>
+  <New>DocumentLibraryForm</New>
+</FormTemplates>
 </file>
 
-<file path=customXml/item4.xml><?xml version="1.0" encoding="utf-8"?>
+<file path=customXml/item3.xml><?xml version="1.0" encoding="utf-8"?>
 <ct:contentTypeSchema xmlns:ct="http://schemas.microsoft.com/office/2006/metadata/contentType" xmlns:ma="http://schemas.microsoft.com/office/2006/metadata/properties/metaAttributes" ct:_="" ma:_="" ma:contentTypeName="Document" ma:contentTypeID="0x01010080C9F2488912074FB587B9AD9ADAE5BB" ma:contentTypeVersion="11" ma:contentTypeDescription="Crée un document." ma:contentTypeScope="" ma:versionID="a2be162fbe3f4e7426533d26b1680399">
   <xsd:schema xmlns:xsd="http://www.w3.org/2001/XMLSchema" xmlns:xs="http://www.w3.org/2001/XMLSchema" xmlns:p="http://schemas.microsoft.com/office/2006/metadata/properties" xmlns:ns2="b5cf4370-ac38-4b9e-9836-ef6f5df64f24" xmlns:ns3="eefa3612-053e-497a-ae76-8a76877f5e22" targetNamespace="http://schemas.microsoft.com/office/2006/metadata/properties" ma:root="true" ma:fieldsID="9f4499021d7b43c69fca15d3c052133a" ns2:_="" ns3:_="">
     <xsd:import namespace="b5cf4370-ac38-4b9e-9836-ef6f5df64f24"/>
@@ -20747,15 +20418,11 @@
 </ct:contentTypeSchema>
 </file>
 
-<file path=customXml/itemProps1.xml><?xml version="1.0" encoding="utf-8"?>
-<ds:datastoreItem xmlns:ds="http://schemas.openxmlformats.org/officeDocument/2006/customXml" ds:itemID="{0C837B5E-EF8F-48D0-904A-7240EE5FD423}">
-  <ds:schemaRefs>
-    <ds:schemaRef ds:uri="http://schemas.microsoft.com/sharepoint/v3/contenttype/forms"/>
-  </ds:schemaRefs>
-</ds:datastoreItem>
+<file path=customXml/item4.xml><?xml version="1.0" encoding="utf-8"?>
+<b:Sources xmlns:b="http://schemas.openxmlformats.org/officeDocument/2006/bibliography" xmlns="http://schemas.openxmlformats.org/officeDocument/2006/bibliography" SelectedStyle="/APA.XSL" StyleName="APA"/>
 </file>
 
-<file path=customXml/itemProps2.xml><?xml version="1.0" encoding="utf-8"?>
+<file path=customXml/itemProps1.xml><?xml version="1.0" encoding="utf-8"?>
 <ds:datastoreItem xmlns:ds="http://schemas.openxmlformats.org/officeDocument/2006/customXml" ds:itemID="{ACF583FD-5FCD-41F0-B85B-7B8076526DDA}">
   <ds:schemaRefs>
     <ds:schemaRef ds:uri="http://schemas.microsoft.com/office/2006/metadata/properties"/>
@@ -20766,15 +20433,15 @@
 </ds:datastoreItem>
 </file>
 
-<file path=customXml/itemProps3.xml><?xml version="1.0" encoding="utf-8"?>
-<ds:datastoreItem xmlns:ds="http://schemas.openxmlformats.org/officeDocument/2006/customXml" ds:itemID="{EF278816-EC6F-A645-907D-7F25AECB1D4A}">
+<file path=customXml/itemProps2.xml><?xml version="1.0" encoding="utf-8"?>
+<ds:datastoreItem xmlns:ds="http://schemas.openxmlformats.org/officeDocument/2006/customXml" ds:itemID="{0C837B5E-EF8F-48D0-904A-7240EE5FD423}">
   <ds:schemaRefs>
-    <ds:schemaRef ds:uri="http://schemas.openxmlformats.org/officeDocument/2006/bibliography"/>
+    <ds:schemaRef ds:uri="http://schemas.microsoft.com/sharepoint/v3/contenttype/forms"/>
   </ds:schemaRefs>
 </ds:datastoreItem>
 </file>
 
-<file path=customXml/itemProps4.xml><?xml version="1.0" encoding="utf-8"?>
+<file path=customXml/itemProps3.xml><?xml version="1.0" encoding="utf-8"?>
 <ds:datastoreItem xmlns:ds="http://schemas.openxmlformats.org/officeDocument/2006/customXml" ds:itemID="{C549040F-5A85-4B59-9334-2161F972FB3A}">
   <ds:schemaRefs>
     <ds:schemaRef ds:uri="http://schemas.microsoft.com/office/2006/metadata/contentType"/>
@@ -20791,4 +20458,12 @@
     <ds:schemaRef ds:uri="http://schemas.microsoft.com/internal/obd"/>
   </ds:schemaRefs>
 </ds:datastoreItem>
+</file>
+
+<file path=customXml/itemProps4.xml><?xml version="1.0" encoding="utf-8"?>
+<ds:datastoreItem xmlns:ds="http://schemas.openxmlformats.org/officeDocument/2006/customXml" ds:itemID="{EF278816-EC6F-A645-907D-7F25AECB1D4A}">
+  <ds:schemaRefs>
+    <ds:schemaRef ds:uri="http://schemas.openxmlformats.org/officeDocument/2006/bibliography"/>
+  </ds:schemaRefs>
+</ds:datastoreItem>
 </file>
</xml_diff>